<commit_message>
Last minute refinements before initial submission
</commit_message>
<xml_diff>
--- a/investigate-washout.docx
+++ b/investigate-washout.docx
@@ -40,7 +40,7 @@
         <w:rPr>
           <w:rStyle w:val="KeywordTok"/>
         </w:rPr>
-        <w:t xml:space="preserve">kable</w:t>
+        <w:t xml:space="preserve">pander</w:t>
       </w:r>
       <w:r>
         <w:rPr>
@@ -103,16 +103,21 @@
         <w:rPr>
           <w:rStyle w:val="NormalTok"/>
         </w:rPr>
-        <w:t xml:space="preserve">(JournalVolumePage, Author, Year, subtype, TypesofMIGSifany))</w:t>
+        <w:t xml:space="preserve">(JournalVolumePage, Author, Year, subtype))</w:t>
       </w:r>
     </w:p>
     <w:tbl>
       <w:tblPr>
         <w:tblStyle w:val="TableNormal"/>
-        <w:tblW w:type="pct" w:w="0.0"/>
+        <w:tblW w:type="pct" w:w="4444.444444444444"/>
         <w:tblLook w:firstRow="1"/>
       </w:tblPr>
-      <w:tblGrid/>
+      <w:tblGrid>
+        <w:gridCol w:w="2970"/>
+        <w:gridCol w:w="2310"/>
+        <w:gridCol w:w="770"/>
+        <w:gridCol w:w="990"/>
+      </w:tblGrid>
       <w:tr>
         <w:trPr>
           <w:cnfStyle w:firstRow="1"/>
@@ -127,7 +132,7 @@
           <w:p>
             <w:pPr>
               <w:pStyle w:val="Compact"/>
-              <w:jc w:val="left"/>
+              <w:jc w:val="center"/>
             </w:pPr>
             <w:r>
               <w:t xml:space="preserve">JournalVolumePage</w:t>
@@ -144,7 +149,7 @@
           <w:p>
             <w:pPr>
               <w:pStyle w:val="Compact"/>
-              <w:jc w:val="left"/>
+              <w:jc w:val="center"/>
             </w:pPr>
             <w:r>
               <w:t xml:space="preserve">Author</w:t>
@@ -161,7 +166,7 @@
           <w:p>
             <w:pPr>
               <w:pStyle w:val="Compact"/>
-              <w:jc w:val="right"/>
+              <w:jc w:val="center"/>
             </w:pPr>
             <w:r>
               <w:t xml:space="preserve">Year</w:t>
@@ -178,13 +183,360 @@
           <w:p>
             <w:pPr>
               <w:pStyle w:val="Compact"/>
-              <w:jc w:val="left"/>
+              <w:jc w:val="center"/>
             </w:pPr>
             <w:r>
               <w:t xml:space="preserve">subtype</w:t>
             </w:r>
           </w:p>
         </w:tc>
+      </w:tr>
+      <w:tr>
+        <w:tc>
+          <w:p>
+            <w:pPr>
+              <w:pStyle w:val="Compact"/>
+              <w:jc w:val="center"/>
+            </w:pPr>
+            <w:r>
+              <w:t xml:space="preserve">JCRS, 36(407-412)</w:t>
+            </w:r>
+          </w:p>
+        </w:tc>
+        <w:tc>
+          <w:p>
+            <w:pPr>
+              <w:pStyle w:val="Compact"/>
+              <w:jc w:val="center"/>
+            </w:pPr>
+            <w:r>
+              <w:t xml:space="preserve">Fea et. al</w:t>
+            </w:r>
+          </w:p>
+        </w:tc>
+        <w:tc>
+          <w:p>
+            <w:pPr>
+              <w:pStyle w:val="Compact"/>
+              <w:jc w:val="center"/>
+            </w:pPr>
+            <w:r>
+              <w:t xml:space="preserve">2010</w:t>
+            </w:r>
+          </w:p>
+        </w:tc>
+        <w:tc>
+          <w:p>
+            <w:pPr>
+              <w:pStyle w:val="Compact"/>
+              <w:jc w:val="center"/>
+            </w:pPr>
+            <w:r>
+              <w:t xml:space="preserve">OAG</w:t>
+            </w:r>
+          </w:p>
+        </w:tc>
+      </w:tr>
+      <w:tr>
+        <w:tc>
+          <w:p>
+            <w:pPr>
+              <w:pStyle w:val="Compact"/>
+              <w:jc w:val="center"/>
+            </w:pPr>
+            <w:r>
+              <w:t xml:space="preserve">AAO, 118(459-467)</w:t>
+            </w:r>
+          </w:p>
+        </w:tc>
+        <w:tc>
+          <w:p>
+            <w:pPr>
+              <w:pStyle w:val="Compact"/>
+              <w:jc w:val="center"/>
+            </w:pPr>
+            <w:r>
+              <w:t xml:space="preserve">Samuelson et al.</w:t>
+            </w:r>
+          </w:p>
+        </w:tc>
+        <w:tc>
+          <w:p>
+            <w:pPr>
+              <w:pStyle w:val="Compact"/>
+              <w:jc w:val="center"/>
+            </w:pPr>
+            <w:r>
+              <w:t xml:space="preserve">2011</w:t>
+            </w:r>
+          </w:p>
+        </w:tc>
+        <w:tc>
+          <w:p>
+            <w:pPr>
+              <w:pStyle w:val="Compact"/>
+              <w:jc w:val="center"/>
+            </w:pPr>
+            <w:r>
+              <w:t xml:space="preserve">OAG</w:t>
+            </w:r>
+          </w:p>
+        </w:tc>
+      </w:tr>
+      <w:tr>
+        <w:tc>
+          <w:p>
+            <w:pPr>
+              <w:pStyle w:val="Compact"/>
+              <w:jc w:val="center"/>
+            </w:pPr>
+            <w:r>
+              <w:t xml:space="preserve">AAO, 122(1283-1293)</w:t>
+            </w:r>
+          </w:p>
+        </w:tc>
+        <w:tc>
+          <w:p>
+            <w:pPr>
+              <w:pStyle w:val="Compact"/>
+              <w:jc w:val="center"/>
+            </w:pPr>
+            <w:r>
+              <w:t xml:space="preserve">Pfeiffer et al.</w:t>
+            </w:r>
+          </w:p>
+        </w:tc>
+        <w:tc>
+          <w:p>
+            <w:pPr>
+              <w:pStyle w:val="Compact"/>
+              <w:jc w:val="center"/>
+            </w:pPr>
+            <w:r>
+              <w:t xml:space="preserve">2015</w:t>
+            </w:r>
+          </w:p>
+        </w:tc>
+        <w:tc>
+          <w:p>
+            <w:pPr>
+              <w:pStyle w:val="Compact"/>
+              <w:jc w:val="center"/>
+            </w:pPr>
+            <w:r>
+              <w:t xml:space="preserve">OAG</w:t>
+            </w:r>
+          </w:p>
+        </w:tc>
+      </w:tr>
+      <w:tr>
+        <w:tc>
+          <w:p>
+            <w:pPr>
+              <w:pStyle w:val="Compact"/>
+              <w:jc w:val="center"/>
+            </w:pPr>
+            <w:r>
+              <w:t xml:space="preserve">Lancet, 388(1389-1397)</w:t>
+            </w:r>
+          </w:p>
+        </w:tc>
+        <w:tc>
+          <w:p>
+            <w:pPr>
+              <w:pStyle w:val="Compact"/>
+              <w:jc w:val="center"/>
+            </w:pPr>
+            <w:r>
+              <w:t xml:space="preserve">Azuara-Blanco et al.</w:t>
+            </w:r>
+          </w:p>
+        </w:tc>
+        <w:tc>
+          <w:p>
+            <w:pPr>
+              <w:pStyle w:val="Compact"/>
+              <w:jc w:val="center"/>
+            </w:pPr>
+            <w:r>
+              <w:t xml:space="preserve">2016</w:t>
+            </w:r>
+          </w:p>
+        </w:tc>
+        <w:tc>
+          <w:p>
+            <w:pPr>
+              <w:pStyle w:val="Compact"/>
+              <w:jc w:val="center"/>
+            </w:pPr>
+            <w:r>
+              <w:t xml:space="preserve">ACG</w:t>
+            </w:r>
+          </w:p>
+        </w:tc>
+      </w:tr>
+      <w:tr>
+        <w:tc>
+          <w:p>
+            <w:pPr>
+              <w:pStyle w:val="Compact"/>
+              <w:jc w:val="center"/>
+            </w:pPr>
+            <w:r>
+              <w:t xml:space="preserve">Ophthalmol, 123(2103-2112)</w:t>
+            </w:r>
+          </w:p>
+        </w:tc>
+        <w:tc>
+          <w:p>
+            <w:pPr>
+              <w:pStyle w:val="Compact"/>
+              <w:jc w:val="center"/>
+            </w:pPr>
+            <w:r>
+              <w:t xml:space="preserve">Vold et al.</w:t>
+            </w:r>
+          </w:p>
+        </w:tc>
+        <w:tc>
+          <w:p>
+            <w:pPr>
+              <w:pStyle w:val="Compact"/>
+              <w:jc w:val="center"/>
+            </w:pPr>
+            <w:r>
+              <w:t xml:space="preserve">2016</w:t>
+            </w:r>
+          </w:p>
+        </w:tc>
+        <w:tc>
+          <w:p>
+            <w:pPr>
+              <w:pStyle w:val="Compact"/>
+              <w:jc w:val="center"/>
+            </w:pPr>
+            <w:r>
+              <w:t xml:space="preserve">OAG</w:t>
+            </w:r>
+          </w:p>
+        </w:tc>
+      </w:tr>
+    </w:tbl>
+    <w:p>
+      <w:pPr>
+        <w:pStyle w:val="BodyText"/>
+      </w:pPr>
+      <w:r>
+        <w:t xml:space="preserve">This study has pre- and post-washout and no measurements without washout. This is</w:t>
+      </w:r>
+      <w:r>
+        <w:t xml:space="preserve"> </w:t>
+      </w:r>
+      <w:r>
+        <w:t xml:space="preserve">equivalent to setting the pre and post op meds to 0:</w:t>
+      </w:r>
+    </w:p>
+    <w:p>
+      <w:pPr>
+        <w:pStyle w:val="SourceCode"/>
+      </w:pPr>
+      <w:r>
+        <w:rPr>
+          <w:rStyle w:val="KeywordTok"/>
+        </w:rPr>
+        <w:t xml:space="preserve">pander</w:t>
+      </w:r>
+      <w:r>
+        <w:rPr>
+          <w:rStyle w:val="NormalTok"/>
+        </w:rPr>
+        <w:t xml:space="preserve">(df %&gt;%</w:t>
+      </w:r>
+      <w:r>
+        <w:rPr>
+          <w:rStyle w:val="StringTok"/>
+        </w:rPr>
+        <w:t xml:space="preserve"> </w:t>
+      </w:r>
+      <w:r>
+        <w:rPr>
+          <w:rStyle w:val="KeywordTok"/>
+        </w:rPr>
+        <w:t xml:space="preserve">filter</w:t>
+      </w:r>
+      <w:r>
+        <w:rPr>
+          <w:rStyle w:val="NormalTok"/>
+        </w:rPr>
+        <w:t xml:space="preserve">(Washoutbaseline ==</w:t>
+      </w:r>
+      <w:r>
+        <w:rPr>
+          <w:rStyle w:val="StringTok"/>
+        </w:rPr>
+        <w:t xml:space="preserve"> </w:t>
+      </w:r>
+      <w:r>
+        <w:rPr>
+          <w:rStyle w:val="NormalTok"/>
+        </w:rPr>
+        <w:t xml:space="preserve">PreOpIOPMean, !</w:t>
+      </w:r>
+      <w:r>
+        <w:rPr>
+          <w:rStyle w:val="KeywordTok"/>
+        </w:rPr>
+        <w:t xml:space="preserve">is.na</w:t>
+      </w:r>
+      <w:r>
+        <w:rPr>
+          <w:rStyle w:val="NormalTok"/>
+        </w:rPr>
+        <w:t xml:space="preserve">(WashoutIOP)) %&gt;%</w:t>
+      </w:r>
+      <w:r>
+        <w:rPr>
+          <w:rStyle w:val="StringTok"/>
+        </w:rPr>
+        <w:t xml:space="preserve"> </w:t>
+      </w:r>
+      <w:r>
+        <w:br w:type="textWrapping"/>
+      </w:r>
+      <w:r>
+        <w:rPr>
+          <w:rStyle w:val="StringTok"/>
+        </w:rPr>
+        <w:t xml:space="preserve">  </w:t>
+      </w:r>
+      <w:r>
+        <w:rPr>
+          <w:rStyle w:val="KeywordTok"/>
+        </w:rPr>
+        <w:t xml:space="preserve">select</w:t>
+      </w:r>
+      <w:r>
+        <w:rPr>
+          <w:rStyle w:val="NormalTok"/>
+        </w:rPr>
+        <w:t xml:space="preserve">(JournalVolumePage, Author, Year))</w:t>
+      </w:r>
+    </w:p>
+    <w:tbl>
+      <w:tblPr>
+        <w:tblStyle w:val="TableNormal"/>
+        <w:tblW w:type="pct" w:w="3402.777777777778"/>
+        <w:tblLook w:firstRow="1"/>
+      </w:tblPr>
+      <w:tblGrid>
+        <w:gridCol w:w="2970"/>
+        <w:gridCol w:w="1760"/>
+        <w:gridCol w:w="660"/>
+      </w:tblGrid>
+      <w:tr>
+        <w:trPr>
+          <w:cnfStyle w:firstRow="1"/>
+        </w:trPr>
         <w:tc>
           <w:tcPr>
             <w:tcBorders>
@@ -195,10 +547,44 @@
           <w:p>
             <w:pPr>
               <w:pStyle w:val="Compact"/>
-              <w:jc w:val="left"/>
-            </w:pPr>
-            <w:r>
-              <w:t xml:space="preserve">TypesofMIGSifany</w:t>
+              <w:jc w:val="center"/>
+            </w:pPr>
+            <w:r>
+              <w:t xml:space="preserve">JournalVolumePage</w:t>
+            </w:r>
+          </w:p>
+        </w:tc>
+        <w:tc>
+          <w:tcPr>
+            <w:tcBorders>
+              <w:bottom w:val="single"/>
+            </w:tcBorders>
+            <w:vAlign w:val="bottom"/>
+          </w:tcPr>
+          <w:p>
+            <w:pPr>
+              <w:pStyle w:val="Compact"/>
+              <w:jc w:val="center"/>
+            </w:pPr>
+            <w:r>
+              <w:t xml:space="preserve">Author</w:t>
+            </w:r>
+          </w:p>
+        </w:tc>
+        <w:tc>
+          <w:tcPr>
+            <w:tcBorders>
+              <w:bottom w:val="single"/>
+            </w:tcBorders>
+            <w:vAlign w:val="bottom"/>
+          </w:tcPr>
+          <w:p>
+            <w:pPr>
+              <w:pStyle w:val="Compact"/>
+              <w:jc w:val="center"/>
+            </w:pPr>
+            <w:r>
+              <w:t xml:space="preserve">Year</w:t>
             </w:r>
           </w:p>
         </w:tc>
@@ -208,54 +594,32 @@
           <w:p>
             <w:pPr>
               <w:pStyle w:val="Compact"/>
-              <w:jc w:val="left"/>
-            </w:pPr>
-            <w:r>
-              <w:t xml:space="preserve">JCRS, 36(407-412)</w:t>
-            </w:r>
-          </w:p>
-        </w:tc>
-        <w:tc>
-          <w:p>
-            <w:pPr>
-              <w:pStyle w:val="Compact"/>
-              <w:jc w:val="left"/>
-            </w:pPr>
-            <w:r>
-              <w:t xml:space="preserve">Fea et. al</w:t>
-            </w:r>
-          </w:p>
-        </w:tc>
-        <w:tc>
-          <w:p>
-            <w:pPr>
-              <w:pStyle w:val="Compact"/>
-              <w:jc w:val="right"/>
-            </w:pPr>
-            <w:r>
-              <w:t xml:space="preserve">2010</w:t>
-            </w:r>
-          </w:p>
-        </w:tc>
-        <w:tc>
-          <w:p>
-            <w:pPr>
-              <w:pStyle w:val="Compact"/>
-              <w:jc w:val="left"/>
-            </w:pPr>
-            <w:r>
-              <w:t xml:space="preserve">OAG</w:t>
-            </w:r>
-          </w:p>
-        </w:tc>
-        <w:tc>
-          <w:p>
-            <w:pPr>
-              <w:pStyle w:val="Compact"/>
-              <w:jc w:val="left"/>
-            </w:pPr>
-            <w:r>
-              <w:t xml:space="preserve">NA</w:t>
+              <w:jc w:val="center"/>
+            </w:pPr>
+            <w:r>
+              <w:t xml:space="preserve">AAO, 122(1283-1293)</w:t>
+            </w:r>
+          </w:p>
+        </w:tc>
+        <w:tc>
+          <w:p>
+            <w:pPr>
+              <w:pStyle w:val="Compact"/>
+              <w:jc w:val="center"/>
+            </w:pPr>
+            <w:r>
+              <w:t xml:space="preserve">Pfeiffer et al.</w:t>
+            </w:r>
+          </w:p>
+        </w:tc>
+        <w:tc>
+          <w:p>
+            <w:pPr>
+              <w:pStyle w:val="Compact"/>
+              <w:jc w:val="center"/>
+            </w:pPr>
+            <w:r>
+              <w:t xml:space="preserve">2015</w:t>
             </w:r>
           </w:p>
         </w:tc>
@@ -265,225 +629,32 @@
           <w:p>
             <w:pPr>
               <w:pStyle w:val="Compact"/>
-              <w:jc w:val="left"/>
-            </w:pPr>
-            <w:r>
-              <w:t xml:space="preserve">AAO, 118(459-467)</w:t>
-            </w:r>
-          </w:p>
-        </w:tc>
-        <w:tc>
-          <w:p>
-            <w:pPr>
-              <w:pStyle w:val="Compact"/>
-              <w:jc w:val="left"/>
-            </w:pPr>
-            <w:r>
-              <w:t xml:space="preserve">Samuelson et al.</w:t>
-            </w:r>
-          </w:p>
-        </w:tc>
-        <w:tc>
-          <w:p>
-            <w:pPr>
-              <w:pStyle w:val="Compact"/>
-              <w:jc w:val="right"/>
-            </w:pPr>
-            <w:r>
-              <w:t xml:space="preserve">2011</w:t>
-            </w:r>
-          </w:p>
-        </w:tc>
-        <w:tc>
-          <w:p>
-            <w:pPr>
-              <w:pStyle w:val="Compact"/>
-              <w:jc w:val="left"/>
-            </w:pPr>
-            <w:r>
-              <w:t xml:space="preserve">OAG</w:t>
-            </w:r>
-          </w:p>
-        </w:tc>
-        <w:tc>
-          <w:p>
-            <w:pPr>
-              <w:pStyle w:val="Compact"/>
-              <w:jc w:val="left"/>
-            </w:pPr>
-            <w:r>
-              <w:t xml:space="preserve">NA</w:t>
-            </w:r>
-          </w:p>
-        </w:tc>
-      </w:tr>
-      <w:tr>
-        <w:tc>
-          <w:p>
-            <w:pPr>
-              <w:pStyle w:val="Compact"/>
-              <w:jc w:val="left"/>
-            </w:pPr>
-            <w:r>
-              <w:t xml:space="preserve">AAO, 122(1283-1293)</w:t>
-            </w:r>
-          </w:p>
-        </w:tc>
-        <w:tc>
-          <w:p>
-            <w:pPr>
-              <w:pStyle w:val="Compact"/>
-              <w:jc w:val="left"/>
-            </w:pPr>
-            <w:r>
-              <w:t xml:space="preserve">Pfeiffer et al.</w:t>
-            </w:r>
-          </w:p>
-        </w:tc>
-        <w:tc>
-          <w:p>
-            <w:pPr>
-              <w:pStyle w:val="Compact"/>
-              <w:jc w:val="right"/>
-            </w:pPr>
-            <w:r>
-              <w:t xml:space="preserve">2015</w:t>
-            </w:r>
-          </w:p>
-        </w:tc>
-        <w:tc>
-          <w:p>
-            <w:pPr>
-              <w:pStyle w:val="Compact"/>
-              <w:jc w:val="left"/>
-            </w:pPr>
-            <w:r>
-              <w:t xml:space="preserve">OAG</w:t>
-            </w:r>
-          </w:p>
-        </w:tc>
-        <w:tc>
-          <w:p>
-            <w:pPr>
-              <w:pStyle w:val="Compact"/>
-              <w:jc w:val="left"/>
-            </w:pPr>
-            <w:r>
-              <w:t xml:space="preserve">NA</w:t>
-            </w:r>
-          </w:p>
-        </w:tc>
-      </w:tr>
-      <w:tr>
-        <w:tc>
-          <w:p>
-            <w:pPr>
-              <w:pStyle w:val="Compact"/>
-              <w:jc w:val="left"/>
-            </w:pPr>
-            <w:r>
-              <w:t xml:space="preserve">Lancet, 388(1389-1397)</w:t>
-            </w:r>
-          </w:p>
-        </w:tc>
-        <w:tc>
-          <w:p>
-            <w:pPr>
-              <w:pStyle w:val="Compact"/>
-              <w:jc w:val="left"/>
-            </w:pPr>
-            <w:r>
-              <w:t xml:space="preserve">Azuara-Blanco et al.</w:t>
-            </w:r>
-          </w:p>
-        </w:tc>
-        <w:tc>
-          <w:p>
-            <w:pPr>
-              <w:pStyle w:val="Compact"/>
-              <w:jc w:val="right"/>
+              <w:jc w:val="center"/>
+            </w:pPr>
+            <w:r>
+              <w:t xml:space="preserve">Ophthalmol, 123(2103-2112)</w:t>
+            </w:r>
+          </w:p>
+        </w:tc>
+        <w:tc>
+          <w:p>
+            <w:pPr>
+              <w:pStyle w:val="Compact"/>
+              <w:jc w:val="center"/>
+            </w:pPr>
+            <w:r>
+              <w:t xml:space="preserve">Vold et al.</w:t>
+            </w:r>
+          </w:p>
+        </w:tc>
+        <w:tc>
+          <w:p>
+            <w:pPr>
+              <w:pStyle w:val="Compact"/>
+              <w:jc w:val="center"/>
             </w:pPr>
             <w:r>
               <w:t xml:space="preserve">2016</w:t>
-            </w:r>
-          </w:p>
-        </w:tc>
-        <w:tc>
-          <w:p>
-            <w:pPr>
-              <w:pStyle w:val="Compact"/>
-              <w:jc w:val="left"/>
-            </w:pPr>
-            <w:r>
-              <w:t xml:space="preserve">ACG</w:t>
-            </w:r>
-          </w:p>
-        </w:tc>
-        <w:tc>
-          <w:p>
-            <w:pPr>
-              <w:pStyle w:val="Compact"/>
-              <w:jc w:val="left"/>
-            </w:pPr>
-            <w:r>
-              <w:t xml:space="preserve">NA</w:t>
-            </w:r>
-          </w:p>
-        </w:tc>
-      </w:tr>
-      <w:tr>
-        <w:tc>
-          <w:p>
-            <w:pPr>
-              <w:pStyle w:val="Compact"/>
-              <w:jc w:val="left"/>
-            </w:pPr>
-            <w:r>
-              <w:t xml:space="preserve">Ophthalmol, 123(2103-2112)</w:t>
-            </w:r>
-          </w:p>
-        </w:tc>
-        <w:tc>
-          <w:p>
-            <w:pPr>
-              <w:pStyle w:val="Compact"/>
-              <w:jc w:val="left"/>
-            </w:pPr>
-            <w:r>
-              <w:t xml:space="preserve">Vold et al.</w:t>
-            </w:r>
-          </w:p>
-        </w:tc>
-        <w:tc>
-          <w:p>
-            <w:pPr>
-              <w:pStyle w:val="Compact"/>
-              <w:jc w:val="right"/>
-            </w:pPr>
-            <w:r>
-              <w:t xml:space="preserve">2016</w:t>
-            </w:r>
-          </w:p>
-        </w:tc>
-        <w:tc>
-          <w:p>
-            <w:pPr>
-              <w:pStyle w:val="Compact"/>
-              <w:jc w:val="left"/>
-            </w:pPr>
-            <w:r>
-              <w:t xml:space="preserve">OAG</w:t>
-            </w:r>
-          </w:p>
-        </w:tc>
-        <w:tc>
-          <w:p>
-            <w:pPr>
-              <w:pStyle w:val="Compact"/>
-              <w:jc w:val="left"/>
-            </w:pPr>
-            <w:r>
-              <w:t xml:space="preserve">NA</w:t>
             </w:r>
           </w:p>
         </w:tc>
@@ -494,13 +665,13 @@
         <w:pStyle w:val="BodyText"/>
       </w:pPr>
       <w:r>
-        <w:t xml:space="preserve">This study has pre- and post-washout and no measurements without washout. This is</w:t>
-      </w:r>
-      <w:r>
-        <w:t xml:space="preserve"> </w:t>
-      </w:r>
-      <w:r>
-        <w:t xml:space="preserve">equivalent to setting the pre and post op meds to 0:</w:t>
+        <w:t xml:space="preserve">This study has preop washout and no washout in the post period. Virgin patients</w:t>
+      </w:r>
+      <w:r>
+        <w:t xml:space="preserve"> </w:t>
+      </w:r>
+      <w:r>
+        <w:t xml:space="preserve">were enrolled, and had 0 pre-op meds; only after were they put on meds:</w:t>
       </w:r>
     </w:p>
     <w:p>
@@ -511,7 +682,7 @@
         <w:rPr>
           <w:rStyle w:val="KeywordTok"/>
         </w:rPr>
-        <w:t xml:space="preserve">kable</w:t>
+        <w:t xml:space="preserve">pander</w:t>
       </w:r>
       <w:r>
         <w:rPr>
@@ -547,7 +718,7 @@
         <w:rPr>
           <w:rStyle w:val="NormalTok"/>
         </w:rPr>
-        <w:t xml:space="preserve">PreOpIOPMean, !</w:t>
+        <w:t xml:space="preserve">PreOpIOPMean, </w:t>
       </w:r>
       <w:r>
         <w:rPr>
@@ -586,16 +757,20 @@
         <w:rPr>
           <w:rStyle w:val="NormalTok"/>
         </w:rPr>
-        <w:t xml:space="preserve">(JournalVolumePage, Author, Year, TypesofMIGSifany))</w:t>
+        <w:t xml:space="preserve">(JournalVolumePage, Author, Year))</w:t>
       </w:r>
     </w:p>
     <w:tbl>
       <w:tblPr>
         <w:tblStyle w:val="TableNormal"/>
-        <w:tblW w:type="pct" w:w="0.0"/>
+        <w:tblW w:type="pct" w:w="3472.2222222222226"/>
         <w:tblLook w:firstRow="1"/>
       </w:tblPr>
-      <w:tblGrid/>
+      <w:tblGrid>
+        <w:gridCol w:w="2530"/>
+        <w:gridCol w:w="2310"/>
+        <w:gridCol w:w="660"/>
+      </w:tblGrid>
       <w:tr>
         <w:trPr>
           <w:cnfStyle w:firstRow="1"/>
@@ -610,7 +785,7 @@
           <w:p>
             <w:pPr>
               <w:pStyle w:val="Compact"/>
-              <w:jc w:val="left"/>
+              <w:jc w:val="center"/>
             </w:pPr>
             <w:r>
               <w:t xml:space="preserve">JournalVolumePage</w:t>
@@ -627,7 +802,7 @@
           <w:p>
             <w:pPr>
               <w:pStyle w:val="Compact"/>
-              <w:jc w:val="left"/>
+              <w:jc w:val="center"/>
             </w:pPr>
             <w:r>
               <w:t xml:space="preserve">Author</w:t>
@@ -644,13 +819,624 @@
           <w:p>
             <w:pPr>
               <w:pStyle w:val="Compact"/>
-              <w:jc w:val="right"/>
+              <w:jc w:val="center"/>
             </w:pPr>
             <w:r>
               <w:t xml:space="preserve">Year</w:t>
             </w:r>
           </w:p>
         </w:tc>
+      </w:tr>
+      <w:tr>
+        <w:tc>
+          <w:p>
+            <w:pPr>
+              <w:pStyle w:val="Compact"/>
+              <w:jc w:val="center"/>
+            </w:pPr>
+            <w:r>
+              <w:t xml:space="preserve">Lancet, 388(1389-1397)</w:t>
+            </w:r>
+          </w:p>
+        </w:tc>
+        <w:tc>
+          <w:p>
+            <w:pPr>
+              <w:pStyle w:val="Compact"/>
+              <w:jc w:val="center"/>
+            </w:pPr>
+            <w:r>
+              <w:t xml:space="preserve">Azuara-Blanco et al.</w:t>
+            </w:r>
+          </w:p>
+        </w:tc>
+        <w:tc>
+          <w:p>
+            <w:pPr>
+              <w:pStyle w:val="Compact"/>
+              <w:jc w:val="center"/>
+            </w:pPr>
+            <w:r>
+              <w:t xml:space="preserve">2016</w:t>
+            </w:r>
+          </w:p>
+        </w:tc>
+      </w:tr>
+    </w:tbl>
+    <w:p>
+      <w:pPr>
+        <w:pStyle w:val="BodyText"/>
+      </w:pPr>
+      <w:r>
+        <w:t xml:space="preserve">These studies had both washout and regular measurements in the pre-period. That</w:t>
+      </w:r>
+      <w:r>
+        <w:t xml:space="preserve"> </w:t>
+      </w:r>
+      <w:r>
+        <w:t xml:space="preserve">tells us about the relationship between meds and IOP:</w:t>
+      </w:r>
+    </w:p>
+    <w:p>
+      <w:pPr>
+        <w:pStyle w:val="SourceCode"/>
+      </w:pPr>
+      <w:r>
+        <w:rPr>
+          <w:rStyle w:val="KeywordTok"/>
+        </w:rPr>
+        <w:t xml:space="preserve">pander</w:t>
+      </w:r>
+      <w:r>
+        <w:rPr>
+          <w:rStyle w:val="NormalTok"/>
+        </w:rPr>
+        <w:t xml:space="preserve">(df %&gt;%</w:t>
+      </w:r>
+      <w:r>
+        <w:rPr>
+          <w:rStyle w:val="StringTok"/>
+        </w:rPr>
+        <w:t xml:space="preserve"> </w:t>
+      </w:r>
+      <w:r>
+        <w:rPr>
+          <w:rStyle w:val="KeywordTok"/>
+        </w:rPr>
+        <w:t xml:space="preserve">filter</w:t>
+      </w:r>
+      <w:r>
+        <w:rPr>
+          <w:rStyle w:val="NormalTok"/>
+        </w:rPr>
+        <w:t xml:space="preserve">(Washoutbaseline !=</w:t>
+      </w:r>
+      <w:r>
+        <w:rPr>
+          <w:rStyle w:val="StringTok"/>
+        </w:rPr>
+        <w:t xml:space="preserve"> </w:t>
+      </w:r>
+      <w:r>
+        <w:rPr>
+          <w:rStyle w:val="NormalTok"/>
+        </w:rPr>
+        <w:t xml:space="preserve">PreOpIOPMean) %&gt;%</w:t>
+      </w:r>
+      <w:r>
+        <w:rPr>
+          <w:rStyle w:val="StringTok"/>
+        </w:rPr>
+        <w:t xml:space="preserve"> </w:t>
+      </w:r>
+      <w:r>
+        <w:br w:type="textWrapping"/>
+      </w:r>
+      <w:r>
+        <w:rPr>
+          <w:rStyle w:val="StringTok"/>
+        </w:rPr>
+        <w:t xml:space="preserve">  </w:t>
+      </w:r>
+      <w:r>
+        <w:rPr>
+          <w:rStyle w:val="KeywordTok"/>
+        </w:rPr>
+        <w:t xml:space="preserve">mutate</w:t>
+      </w:r>
+      <w:r>
+        <w:rPr>
+          <w:rStyle w:val="NormalTok"/>
+        </w:rPr>
+        <w:t xml:space="preserve">(</w:t>
+      </w:r>
+      <w:r>
+        <w:rPr>
+          <w:rStyle w:val="DataTypeTok"/>
+        </w:rPr>
+        <w:t xml:space="preserve">mm.Hg.per.med =</w:t>
+      </w:r>
+      <w:r>
+        <w:rPr>
+          <w:rStyle w:val="NormalTok"/>
+        </w:rPr>
+        <w:t xml:space="preserve"> </w:t>
+      </w:r>
+      <w:r>
+        <w:rPr>
+          <w:rStyle w:val="NormalTok"/>
+        </w:rPr>
+        <w:t xml:space="preserve">(Washoutbaseline -</w:t>
+      </w:r>
+      <w:r>
+        <w:rPr>
+          <w:rStyle w:val="StringTok"/>
+        </w:rPr>
+        <w:t xml:space="preserve"> </w:t>
+      </w:r>
+      <w:r>
+        <w:rPr>
+          <w:rStyle w:val="NormalTok"/>
+        </w:rPr>
+        <w:t xml:space="preserve">PreOpIOPMean)/RxPreOpMean,</w:t>
+      </w:r>
+      <w:r>
+        <w:br w:type="textWrapping"/>
+      </w:r>
+      <w:r>
+        <w:rPr>
+          <w:rStyle w:val="NormalTok"/>
+        </w:rPr>
+        <w:t xml:space="preserve"> </w:t>
+      </w:r>
+      <w:r>
+        <w:rPr>
+          <w:rStyle w:val="NormalTok"/>
+        </w:rPr>
+        <w:t xml:space="preserve"> </w:t>
+      </w:r>
+      <w:r>
+        <w:rPr>
+          <w:rStyle w:val="NormalTok"/>
+        </w:rPr>
+        <w:t xml:space="preserve"> </w:t>
+      </w:r>
+      <w:r>
+        <w:rPr>
+          <w:rStyle w:val="NormalTok"/>
+        </w:rPr>
+        <w:t xml:space="preserve"> </w:t>
+      </w:r>
+      <w:r>
+        <w:rPr>
+          <w:rStyle w:val="NormalTok"/>
+        </w:rPr>
+        <w:t xml:space="preserve"> </w:t>
+      </w:r>
+      <w:r>
+        <w:rPr>
+          <w:rStyle w:val="NormalTok"/>
+        </w:rPr>
+        <w:t xml:space="preserve"> </w:t>
+      </w:r>
+      <w:r>
+        <w:rPr>
+          <w:rStyle w:val="NormalTok"/>
+        </w:rPr>
+        <w:t xml:space="preserve"> </w:t>
+      </w:r>
+      <w:r>
+        <w:rPr>
+          <w:rStyle w:val="NormalTok"/>
+        </w:rPr>
+        <w:t xml:space="preserve"> </w:t>
+      </w:r>
+      <w:r>
+        <w:rPr>
+          <w:rStyle w:val="NormalTok"/>
+        </w:rPr>
+        <w:t xml:space="preserve"> </w:t>
+      </w:r>
+      <w:r>
+        <w:rPr>
+          <w:rStyle w:val="DataTypeTok"/>
+        </w:rPr>
+        <w:t xml:space="preserve">rel.p =</w:t>
+      </w:r>
+      <w:r>
+        <w:rPr>
+          <w:rStyle w:val="NormalTok"/>
+        </w:rPr>
+        <w:t xml:space="preserve"> </w:t>
+      </w:r>
+      <w:r>
+        <w:rPr>
+          <w:rStyle w:val="DecValTok"/>
+        </w:rPr>
+        <w:t xml:space="preserve">100</w:t>
+      </w:r>
+      <w:r>
+        <w:rPr>
+          <w:rStyle w:val="NormalTok"/>
+        </w:rPr>
+        <w:t xml:space="preserve">*(</w:t>
+      </w:r>
+      <w:r>
+        <w:rPr>
+          <w:rStyle w:val="DecValTok"/>
+        </w:rPr>
+        <w:t xml:space="preserve">1</w:t>
+      </w:r>
+      <w:r>
+        <w:rPr>
+          <w:rStyle w:val="NormalTok"/>
+        </w:rPr>
+        <w:t xml:space="preserve">-(Washoutbaseline -</w:t>
+      </w:r>
+      <w:r>
+        <w:rPr>
+          <w:rStyle w:val="StringTok"/>
+        </w:rPr>
+        <w:t xml:space="preserve"> </w:t>
+      </w:r>
+      <w:r>
+        <w:rPr>
+          <w:rStyle w:val="NormalTok"/>
+        </w:rPr>
+        <w:t xml:space="preserve">PreOpIOPMean)/Washoutbaseline),</w:t>
+      </w:r>
+      <w:r>
+        <w:br w:type="textWrapping"/>
+      </w:r>
+      <w:r>
+        <w:rPr>
+          <w:rStyle w:val="NormalTok"/>
+        </w:rPr>
+        <w:t xml:space="preserve"> </w:t>
+      </w:r>
+      <w:r>
+        <w:rPr>
+          <w:rStyle w:val="NormalTok"/>
+        </w:rPr>
+        <w:t xml:space="preserve"> </w:t>
+      </w:r>
+      <w:r>
+        <w:rPr>
+          <w:rStyle w:val="NormalTok"/>
+        </w:rPr>
+        <w:t xml:space="preserve"> </w:t>
+      </w:r>
+      <w:r>
+        <w:rPr>
+          <w:rStyle w:val="NormalTok"/>
+        </w:rPr>
+        <w:t xml:space="preserve"> </w:t>
+      </w:r>
+      <w:r>
+        <w:rPr>
+          <w:rStyle w:val="NormalTok"/>
+        </w:rPr>
+        <w:t xml:space="preserve"> </w:t>
+      </w:r>
+      <w:r>
+        <w:rPr>
+          <w:rStyle w:val="NormalTok"/>
+        </w:rPr>
+        <w:t xml:space="preserve"> </w:t>
+      </w:r>
+      <w:r>
+        <w:rPr>
+          <w:rStyle w:val="NormalTok"/>
+        </w:rPr>
+        <w:t xml:space="preserve"> </w:t>
+      </w:r>
+      <w:r>
+        <w:rPr>
+          <w:rStyle w:val="NormalTok"/>
+        </w:rPr>
+        <w:t xml:space="preserve"> </w:t>
+      </w:r>
+      <w:r>
+        <w:rPr>
+          <w:rStyle w:val="NormalTok"/>
+        </w:rPr>
+        <w:t xml:space="preserve"> </w:t>
+      </w:r>
+      <w:r>
+        <w:rPr>
+          <w:rStyle w:val="DataTypeTok"/>
+        </w:rPr>
+        <w:t xml:space="preserve">rel.p.drop.per.med =</w:t>
+      </w:r>
+      <w:r>
+        <w:rPr>
+          <w:rStyle w:val="NormalTok"/>
+        </w:rPr>
+        <w:t xml:space="preserve"> </w:t>
+      </w:r>
+      <w:r>
+        <w:br w:type="textWrapping"/>
+      </w:r>
+      <w:r>
+        <w:rPr>
+          <w:rStyle w:val="NormalTok"/>
+        </w:rPr>
+        <w:t xml:space="preserve"> </w:t>
+      </w:r>
+      <w:r>
+        <w:rPr>
+          <w:rStyle w:val="NormalTok"/>
+        </w:rPr>
+        <w:t xml:space="preserve"> </w:t>
+      </w:r>
+      <w:r>
+        <w:rPr>
+          <w:rStyle w:val="NormalTok"/>
+        </w:rPr>
+        <w:t xml:space="preserve"> </w:t>
+      </w:r>
+      <w:r>
+        <w:rPr>
+          <w:rStyle w:val="NormalTok"/>
+        </w:rPr>
+        <w:t xml:space="preserve"> </w:t>
+      </w:r>
+      <w:r>
+        <w:rPr>
+          <w:rStyle w:val="NormalTok"/>
+        </w:rPr>
+        <w:t xml:space="preserve"> </w:t>
+      </w:r>
+      <w:r>
+        <w:rPr>
+          <w:rStyle w:val="NormalTok"/>
+        </w:rPr>
+        <w:t xml:space="preserve"> </w:t>
+      </w:r>
+      <w:r>
+        <w:rPr>
+          <w:rStyle w:val="NormalTok"/>
+        </w:rPr>
+        <w:t xml:space="preserve"> </w:t>
+      </w:r>
+      <w:r>
+        <w:rPr>
+          <w:rStyle w:val="NormalTok"/>
+        </w:rPr>
+        <w:t xml:space="preserve"> </w:t>
+      </w:r>
+      <w:r>
+        <w:rPr>
+          <w:rStyle w:val="NormalTok"/>
+        </w:rPr>
+        <w:t xml:space="preserve"> </w:t>
+      </w:r>
+      <w:r>
+        <w:rPr>
+          <w:rStyle w:val="NormalTok"/>
+        </w:rPr>
+        <w:t xml:space="preserve"> </w:t>
+      </w:r>
+      <w:r>
+        <w:rPr>
+          <w:rStyle w:val="NormalTok"/>
+        </w:rPr>
+        <w:t xml:space="preserve"> </w:t>
+      </w:r>
+      <w:r>
+        <w:rPr>
+          <w:rStyle w:val="DecValTok"/>
+        </w:rPr>
+        <w:t xml:space="preserve">100</w:t>
+      </w:r>
+      <w:r>
+        <w:rPr>
+          <w:rStyle w:val="NormalTok"/>
+        </w:rPr>
+        <w:t xml:space="preserve">*(</w:t>
+      </w:r>
+      <w:r>
+        <w:rPr>
+          <w:rStyle w:val="DecValTok"/>
+        </w:rPr>
+        <w:t xml:space="preserve">1</w:t>
+      </w:r>
+      <w:r>
+        <w:rPr>
+          <w:rStyle w:val="NormalTok"/>
+        </w:rPr>
+        <w:t xml:space="preserve">-</w:t>
+      </w:r>
+      <w:r>
+        <w:rPr>
+          <w:rStyle w:val="KeywordTok"/>
+        </w:rPr>
+        <w:t xml:space="preserve">exp</w:t>
+      </w:r>
+      <w:r>
+        <w:rPr>
+          <w:rStyle w:val="NormalTok"/>
+        </w:rPr>
+        <w:t xml:space="preserve">(</w:t>
+      </w:r>
+      <w:r>
+        <w:rPr>
+          <w:rStyle w:val="KeywordTok"/>
+        </w:rPr>
+        <w:t xml:space="preserve">log</w:t>
+      </w:r>
+      <w:r>
+        <w:rPr>
+          <w:rStyle w:val="NormalTok"/>
+        </w:rPr>
+        <w:t xml:space="preserve">(rel.p /</w:t>
+      </w:r>
+      <w:r>
+        <w:rPr>
+          <w:rStyle w:val="StringTok"/>
+        </w:rPr>
+        <w:t xml:space="preserve"> </w:t>
+      </w:r>
+      <w:r>
+        <w:rPr>
+          <w:rStyle w:val="DecValTok"/>
+        </w:rPr>
+        <w:t xml:space="preserve">100</w:t>
+      </w:r>
+      <w:r>
+        <w:rPr>
+          <w:rStyle w:val="NormalTok"/>
+        </w:rPr>
+        <w:t xml:space="preserve">) /</w:t>
+      </w:r>
+      <w:r>
+        <w:rPr>
+          <w:rStyle w:val="StringTok"/>
+        </w:rPr>
+        <w:t xml:space="preserve"> </w:t>
+      </w:r>
+      <w:r>
+        <w:rPr>
+          <w:rStyle w:val="NormalTok"/>
+        </w:rPr>
+        <w:t xml:space="preserve">RxPreOpMean))) %&gt;%</w:t>
+      </w:r>
+      <w:r>
+        <w:br w:type="textWrapping"/>
+      </w:r>
+      <w:r>
+        <w:rPr>
+          <w:rStyle w:val="StringTok"/>
+        </w:rPr>
+        <w:t xml:space="preserve">  </w:t>
+      </w:r>
+      <w:r>
+        <w:rPr>
+          <w:rStyle w:val="KeywordTok"/>
+        </w:rPr>
+        <w:t xml:space="preserve">select</w:t>
+      </w:r>
+      <w:r>
+        <w:rPr>
+          <w:rStyle w:val="NormalTok"/>
+        </w:rPr>
+        <w:t xml:space="preserve">(Author, Year, PreOpIOPMean, RxPreOpMean, mm.Hg.per.med, </w:t>
+      </w:r>
+      <w:r>
+        <w:br w:type="textWrapping"/>
+      </w:r>
+      <w:r>
+        <w:rPr>
+          <w:rStyle w:val="NormalTok"/>
+        </w:rPr>
+        <w:t xml:space="preserve"> </w:t>
+      </w:r>
+      <w:r>
+        <w:rPr>
+          <w:rStyle w:val="NormalTok"/>
+        </w:rPr>
+        <w:t xml:space="preserve"> </w:t>
+      </w:r>
+      <w:r>
+        <w:rPr>
+          <w:rStyle w:val="NormalTok"/>
+        </w:rPr>
+        <w:t xml:space="preserve"> </w:t>
+      </w:r>
+      <w:r>
+        <w:rPr>
+          <w:rStyle w:val="NormalTok"/>
+        </w:rPr>
+        <w:t xml:space="preserve"> </w:t>
+      </w:r>
+      <w:r>
+        <w:rPr>
+          <w:rStyle w:val="NormalTok"/>
+        </w:rPr>
+        <w:t xml:space="preserve"> </w:t>
+      </w:r>
+      <w:r>
+        <w:rPr>
+          <w:rStyle w:val="NormalTok"/>
+        </w:rPr>
+        <w:t xml:space="preserve"> </w:t>
+      </w:r>
+      <w:r>
+        <w:rPr>
+          <w:rStyle w:val="NormalTok"/>
+        </w:rPr>
+        <w:t xml:space="preserve"> </w:t>
+      </w:r>
+      <w:r>
+        <w:rPr>
+          <w:rStyle w:val="NormalTok"/>
+        </w:rPr>
+        <w:t xml:space="preserve"> </w:t>
+      </w:r>
+      <w:r>
+        <w:rPr>
+          <w:rStyle w:val="NormalTok"/>
+        </w:rPr>
+        <w:t xml:space="preserve"> </w:t>
+      </w:r>
+      <w:r>
+        <w:rPr>
+          <w:rStyle w:val="NormalTok"/>
+        </w:rPr>
+        <w:t xml:space="preserve">rel.p, rel.p.drop.per.med), </w:t>
+      </w:r>
+      <w:r>
+        <w:rPr>
+          <w:rStyle w:val="DataTypeTok"/>
+        </w:rPr>
+        <w:t xml:space="preserve">digits =</w:t>
+      </w:r>
+      <w:r>
+        <w:rPr>
+          <w:rStyle w:val="NormalTok"/>
+        </w:rPr>
+        <w:t xml:space="preserve"> </w:t>
+      </w:r>
+      <w:r>
+        <w:rPr>
+          <w:rStyle w:val="DecValTok"/>
+        </w:rPr>
+        <w:t xml:space="preserve">2</w:t>
+      </w:r>
+      <w:r>
+        <w:rPr>
+          <w:rStyle w:val="NormalTok"/>
+        </w:rPr>
+        <w:t xml:space="preserve">)</w:t>
+      </w:r>
+    </w:p>
+    <w:p>
+      <w:pPr>
+        <w:pStyle w:val="TableCaption"/>
+      </w:pPr>
+      <w:r>
+        <w:t xml:space="preserve">Table continues below</w:t>
+      </w:r>
+    </w:p>
+    <w:tbl>
+      <w:tblPr>
+        <w:tblStyle w:val="TableNormal"/>
+        <w:tblW w:type="pct" w:w="4999.999999999999"/>
+        <w:tblLook w:firstRow="1"/>
+        <w:tblCaption w:val="Table continues below"/>
+      </w:tblPr>
+      <w:tblGrid>
+        <w:gridCol w:w="1771"/>
+        <w:gridCol w:w="729"/>
+        <w:gridCol w:w="1563"/>
+        <w:gridCol w:w="1458"/>
+        <w:gridCol w:w="1667"/>
+        <w:gridCol w:w="729"/>
+      </w:tblGrid>
+      <w:tr>
+        <w:trPr>
+          <w:cnfStyle w:firstRow="1"/>
+        </w:trPr>
         <w:tc>
           <w:tcPr>
             <w:tcBorders>
@@ -661,10 +1447,95 @@
           <w:p>
             <w:pPr>
               <w:pStyle w:val="Compact"/>
-              <w:jc w:val="left"/>
-            </w:pPr>
-            <w:r>
-              <w:t xml:space="preserve">TypesofMIGSifany</w:t>
+              <w:jc w:val="center"/>
+            </w:pPr>
+            <w:r>
+              <w:t xml:space="preserve">Author</w:t>
+            </w:r>
+          </w:p>
+        </w:tc>
+        <w:tc>
+          <w:tcPr>
+            <w:tcBorders>
+              <w:bottom w:val="single"/>
+            </w:tcBorders>
+            <w:vAlign w:val="bottom"/>
+          </w:tcPr>
+          <w:p>
+            <w:pPr>
+              <w:pStyle w:val="Compact"/>
+              <w:jc w:val="center"/>
+            </w:pPr>
+            <w:r>
+              <w:t xml:space="preserve">Year</w:t>
+            </w:r>
+          </w:p>
+        </w:tc>
+        <w:tc>
+          <w:tcPr>
+            <w:tcBorders>
+              <w:bottom w:val="single"/>
+            </w:tcBorders>
+            <w:vAlign w:val="bottom"/>
+          </w:tcPr>
+          <w:p>
+            <w:pPr>
+              <w:pStyle w:val="Compact"/>
+              <w:jc w:val="center"/>
+            </w:pPr>
+            <w:r>
+              <w:t xml:space="preserve">PreOpIOPMean</w:t>
+            </w:r>
+          </w:p>
+        </w:tc>
+        <w:tc>
+          <w:tcPr>
+            <w:tcBorders>
+              <w:bottom w:val="single"/>
+            </w:tcBorders>
+            <w:vAlign w:val="bottom"/>
+          </w:tcPr>
+          <w:p>
+            <w:pPr>
+              <w:pStyle w:val="Compact"/>
+              <w:jc w:val="center"/>
+            </w:pPr>
+            <w:r>
+              <w:t xml:space="preserve">RxPreOpMean</w:t>
+            </w:r>
+          </w:p>
+        </w:tc>
+        <w:tc>
+          <w:tcPr>
+            <w:tcBorders>
+              <w:bottom w:val="single"/>
+            </w:tcBorders>
+            <w:vAlign w:val="bottom"/>
+          </w:tcPr>
+          <w:p>
+            <w:pPr>
+              <w:pStyle w:val="Compact"/>
+              <w:jc w:val="center"/>
+            </w:pPr>
+            <w:r>
+              <w:t xml:space="preserve">mm.Hg.per.med</w:t>
+            </w:r>
+          </w:p>
+        </w:tc>
+        <w:tc>
+          <w:tcPr>
+            <w:tcBorders>
+              <w:bottom w:val="single"/>
+            </w:tcBorders>
+            <w:vAlign w:val="bottom"/>
+          </w:tcPr>
+          <w:p>
+            <w:pPr>
+              <w:pStyle w:val="Compact"/>
+              <w:jc w:val="center"/>
+            </w:pPr>
+            <w:r>
+              <w:t xml:space="preserve">rel.p</w:t>
             </w:r>
           </w:p>
         </w:tc>
@@ -674,43 +1545,97 @@
           <w:p>
             <w:pPr>
               <w:pStyle w:val="Compact"/>
-              <w:jc w:val="left"/>
-            </w:pPr>
-            <w:r>
-              <w:t xml:space="preserve">AAO, 122(1283-1293)</w:t>
-            </w:r>
-          </w:p>
-        </w:tc>
-        <w:tc>
-          <w:p>
-            <w:pPr>
-              <w:pStyle w:val="Compact"/>
-              <w:jc w:val="left"/>
-            </w:pPr>
-            <w:r>
-              <w:t xml:space="preserve">Pfeiffer et al.</w:t>
-            </w:r>
-          </w:p>
-        </w:tc>
-        <w:tc>
-          <w:p>
-            <w:pPr>
-              <w:pStyle w:val="Compact"/>
-              <w:jc w:val="right"/>
-            </w:pPr>
-            <w:r>
-              <w:t xml:space="preserve">2015</w:t>
-            </w:r>
-          </w:p>
-        </w:tc>
-        <w:tc>
-          <w:p>
-            <w:pPr>
-              <w:pStyle w:val="Compact"/>
-              <w:jc w:val="left"/>
-            </w:pPr>
-            <w:r>
-              <w:t xml:space="preserve">NA</w:t>
+              <w:jc w:val="center"/>
+            </w:pPr>
+            <w:r>
+              <w:t xml:space="preserve">Samuelson et al.</w:t>
+            </w:r>
+          </w:p>
+        </w:tc>
+        <w:tc>
+          <w:p>
+            <w:pPr>
+              <w:pStyle w:val="Compact"/>
+              <w:jc w:val="center"/>
+            </w:pPr>
+            <w:r>
+              <w:t xml:space="preserve">2011</w:t>
+            </w:r>
+          </w:p>
+        </w:tc>
+        <w:tc>
+          <w:p>
+            <w:pPr>
+              <w:pStyle w:val="Compact"/>
+              <w:jc w:val="center"/>
+            </w:pPr>
+            <w:r>
+              <w:t xml:space="preserve">18</w:t>
+            </w:r>
+          </w:p>
+        </w:tc>
+        <w:tc>
+          <w:p>
+            <w:pPr>
+              <w:pStyle w:val="Compact"/>
+              <w:jc w:val="center"/>
+            </w:pPr>
+            <w:r>
+              <w:t xml:space="preserve">1.5</w:t>
+            </w:r>
+          </w:p>
+        </w:tc>
+        <w:tc>
+          <w:p>
+            <w:pPr>
+              <w:pStyle w:val="Compact"/>
+              <w:jc w:val="center"/>
+            </w:pPr>
+            <w:r>
+              <w:t xml:space="preserve">5</w:t>
+            </w:r>
+          </w:p>
+        </w:tc>
+        <w:tc>
+          <w:p>
+            <w:pPr>
+              <w:pStyle w:val="Compact"/>
+              <w:jc w:val="center"/>
+            </w:pPr>
+            <w:r>
+              <w:t xml:space="preserve">71</w:t>
+            </w:r>
+          </w:p>
+        </w:tc>
+      </w:tr>
+    </w:tbl>
+    <w:tbl>
+      <w:tblPr>
+        <w:tblStyle w:val="TableNormal"/>
+        <w:tblW w:type="pct" w:w="1388.888888888889"/>
+        <w:tblLook w:firstRow="1"/>
+      </w:tblPr>
+      <w:tblGrid>
+        <w:gridCol w:w="2200"/>
+      </w:tblGrid>
+      <w:tr>
+        <w:trPr>
+          <w:cnfStyle w:firstRow="1"/>
+        </w:trPr>
+        <w:tc>
+          <w:tcPr>
+            <w:tcBorders>
+              <w:bottom w:val="single"/>
+            </w:tcBorders>
+            <w:vAlign w:val="bottom"/>
+          </w:tcPr>
+          <w:p>
+            <w:pPr>
+              <w:pStyle w:val="Compact"/>
+              <w:jc w:val="center"/>
+            </w:pPr>
+            <w:r>
+              <w:t xml:space="preserve">rel.p.drop.per.med</w:t>
             </w:r>
           </w:p>
         </w:tc>
@@ -720,43 +1645,10 @@
           <w:p>
             <w:pPr>
               <w:pStyle w:val="Compact"/>
-              <w:jc w:val="left"/>
-            </w:pPr>
-            <w:r>
-              <w:t xml:space="preserve">Ophthalmol, 123(2103-2112)</w:t>
-            </w:r>
-          </w:p>
-        </w:tc>
-        <w:tc>
-          <w:p>
-            <w:pPr>
-              <w:pStyle w:val="Compact"/>
-              <w:jc w:val="left"/>
-            </w:pPr>
-            <w:r>
-              <w:t xml:space="preserve">Vold et al.</w:t>
-            </w:r>
-          </w:p>
-        </w:tc>
-        <w:tc>
-          <w:p>
-            <w:pPr>
-              <w:pStyle w:val="Compact"/>
-              <w:jc w:val="right"/>
-            </w:pPr>
-            <w:r>
-              <w:t xml:space="preserve">2016</w:t>
-            </w:r>
-          </w:p>
-        </w:tc>
-        <w:tc>
-          <w:p>
-            <w:pPr>
-              <w:pStyle w:val="Compact"/>
-              <w:jc w:val="left"/>
-            </w:pPr>
-            <w:r>
-              <w:t xml:space="preserve">NA</w:t>
+              <w:jc w:val="center"/>
+            </w:pPr>
+            <w:r>
+              <w:t xml:space="preserve">21</w:t>
             </w:r>
           </w:p>
         </w:tc>
@@ -767,13 +1659,47 @@
         <w:pStyle w:val="BodyText"/>
       </w:pPr>
       <w:r>
-        <w:t xml:space="preserve">This study has preop washout and no washout in the post period. Virgin patients</w:t>
-      </w:r>
-      <w:r>
-        <w:t xml:space="preserve"> </w:t>
-      </w:r>
-      <w:r>
-        <w:t xml:space="preserve">were enrolled, and had 0 pre-op meds; only after were they put on meds:</w:t>
+        <w:t xml:space="preserve">Most commonly, 1 med corresponds to about a 15-20% drop in IOP; or a 4-5 mmHg</w:t>
+      </w:r>
+      <w:r>
+        <w:t xml:space="preserve"> </w:t>
+      </w:r>
+      <w:r>
+        <w:t xml:space="preserve">drop.</w:t>
+      </w:r>
+    </w:p>
+    <w:p>
+      <w:pPr>
+        <w:pStyle w:val="BodyText"/>
+      </w:pPr>
+      <w:r>
+        <w:rPr>
+          <w:i/>
+        </w:rPr>
+        <w:t xml:space="preserve">Note</w:t>
+      </w:r>
+      <w:r>
+        <w:t xml:space="preserve">: Pfeiffer has washout in the pre-periods and the post-periods. It also</w:t>
+      </w:r>
+      <w:r>
+        <w:t xml:space="preserve"> </w:t>
+      </w:r>
+      <w:r>
+        <w:t xml:space="preserve">has a baseline measurement (with meds).</w:t>
+      </w:r>
+    </w:p>
+    <w:p>
+      <w:pPr>
+        <w:pStyle w:val="BodyText"/>
+      </w:pPr>
+      <w:r>
+        <w:t xml:space="preserve">This study has washout only in the last period; we can also use this to estimate</w:t>
+      </w:r>
+      <w:r>
+        <w:t xml:space="preserve"> </w:t>
+      </w:r>
+      <w:r>
+        <w:t xml:space="preserve">the drop in IOP per med:</w:t>
       </w:r>
     </w:p>
     <w:p>
@@ -784,7 +1710,7 @@
         <w:rPr>
           <w:rStyle w:val="KeywordTok"/>
         </w:rPr>
-        <w:t xml:space="preserve">kable</w:t>
+        <w:t xml:space="preserve">pander</w:t>
       </w:r>
       <w:r>
         <w:rPr>
@@ -808,31 +1734,43 @@
         <w:rPr>
           <w:rStyle w:val="NormalTok"/>
         </w:rPr>
-        <w:t xml:space="preserve">(Washoutbaseline ==</w:t>
-      </w:r>
-      <w:r>
-        <w:rPr>
-          <w:rStyle w:val="StringTok"/>
-        </w:rPr>
-        <w:t xml:space="preserve"> </w:t>
-      </w:r>
-      <w:r>
-        <w:rPr>
-          <w:rStyle w:val="NormalTok"/>
-        </w:rPr>
-        <w:t xml:space="preserve">PreOpIOPMean, </w:t>
+        <w:t xml:space="preserve">(</w:t>
       </w:r>
       <w:r>
         <w:rPr>
           <w:rStyle w:val="KeywordTok"/>
         </w:rPr>
-        <w:t xml:space="preserve">is.na</w:t>
-      </w:r>
-      <w:r>
-        <w:rPr>
-          <w:rStyle w:val="NormalTok"/>
-        </w:rPr>
-        <w:t xml:space="preserve">(WashoutIOP)) %&gt;%</w:t>
+        <w:t xml:space="preserve">regexpr</w:t>
+      </w:r>
+      <w:r>
+        <w:rPr>
+          <w:rStyle w:val="NormalTok"/>
+        </w:rPr>
+        <w:t xml:space="preserve">(</w:t>
+      </w:r>
+      <w:r>
+        <w:rPr>
+          <w:rStyle w:val="StringTok"/>
+        </w:rPr>
+        <w:t xml:space="preserve">"Fea"</w:t>
+      </w:r>
+      <w:r>
+        <w:rPr>
+          <w:rStyle w:val="NormalTok"/>
+        </w:rPr>
+        <w:t xml:space="preserve">, Author)==</w:t>
+      </w:r>
+      <w:r>
+        <w:rPr>
+          <w:rStyle w:val="OtherTok"/>
+        </w:rPr>
+        <w:t xml:space="preserve">TRUE</w:t>
+      </w:r>
+      <w:r>
+        <w:rPr>
+          <w:rStyle w:val="NormalTok"/>
+        </w:rPr>
+        <w:t xml:space="preserve">) %&gt;%</w:t>
       </w:r>
       <w:r>
         <w:rPr>
@@ -853,22 +1791,428 @@
         <w:rPr>
           <w:rStyle w:val="KeywordTok"/>
         </w:rPr>
+        <w:t xml:space="preserve">mutate</w:t>
+      </w:r>
+      <w:r>
+        <w:rPr>
+          <w:rStyle w:val="NormalTok"/>
+        </w:rPr>
+        <w:t xml:space="preserve">(</w:t>
+      </w:r>
+      <w:r>
+        <w:rPr>
+          <w:rStyle w:val="DataTypeTok"/>
+        </w:rPr>
+        <w:t xml:space="preserve">mm.Hg.per.med =</w:t>
+      </w:r>
+      <w:r>
+        <w:rPr>
+          <w:rStyle w:val="NormalTok"/>
+        </w:rPr>
+        <w:t xml:space="preserve"> </w:t>
+      </w:r>
+      <w:r>
+        <w:rPr>
+          <w:rStyle w:val="NormalTok"/>
+        </w:rPr>
+        <w:t xml:space="preserve">(WashoutIOP -</w:t>
+      </w:r>
+      <w:r>
+        <w:rPr>
+          <w:rStyle w:val="StringTok"/>
+        </w:rPr>
+        <w:t xml:space="preserve"> </w:t>
+      </w:r>
+      <w:r>
+        <w:rPr>
+          <w:rStyle w:val="NormalTok"/>
+        </w:rPr>
+        <w:t xml:space="preserve">LastPeriodIOPMean)/RxPostOpMean,</w:t>
+      </w:r>
+      <w:r>
+        <w:br w:type="textWrapping"/>
+      </w:r>
+      <w:r>
+        <w:rPr>
+          <w:rStyle w:val="NormalTok"/>
+        </w:rPr>
+        <w:t xml:space="preserve"> </w:t>
+      </w:r>
+      <w:r>
+        <w:rPr>
+          <w:rStyle w:val="NormalTok"/>
+        </w:rPr>
+        <w:t xml:space="preserve"> </w:t>
+      </w:r>
+      <w:r>
+        <w:rPr>
+          <w:rStyle w:val="NormalTok"/>
+        </w:rPr>
+        <w:t xml:space="preserve"> </w:t>
+      </w:r>
+      <w:r>
+        <w:rPr>
+          <w:rStyle w:val="NormalTok"/>
+        </w:rPr>
+        <w:t xml:space="preserve"> </w:t>
+      </w:r>
+      <w:r>
+        <w:rPr>
+          <w:rStyle w:val="NormalTok"/>
+        </w:rPr>
+        <w:t xml:space="preserve"> </w:t>
+      </w:r>
+      <w:r>
+        <w:rPr>
+          <w:rStyle w:val="NormalTok"/>
+        </w:rPr>
+        <w:t xml:space="preserve"> </w:t>
+      </w:r>
+      <w:r>
+        <w:rPr>
+          <w:rStyle w:val="NormalTok"/>
+        </w:rPr>
+        <w:t xml:space="preserve"> </w:t>
+      </w:r>
+      <w:r>
+        <w:rPr>
+          <w:rStyle w:val="NormalTok"/>
+        </w:rPr>
+        <w:t xml:space="preserve"> </w:t>
+      </w:r>
+      <w:r>
+        <w:rPr>
+          <w:rStyle w:val="NormalTok"/>
+        </w:rPr>
+        <w:t xml:space="preserve"> </w:t>
+      </w:r>
+      <w:r>
+        <w:rPr>
+          <w:rStyle w:val="DataTypeTok"/>
+        </w:rPr>
+        <w:t xml:space="preserve">rel.p =</w:t>
+      </w:r>
+      <w:r>
+        <w:rPr>
+          <w:rStyle w:val="NormalTok"/>
+        </w:rPr>
+        <w:t xml:space="preserve"> </w:t>
+      </w:r>
+      <w:r>
+        <w:rPr>
+          <w:rStyle w:val="DecValTok"/>
+        </w:rPr>
+        <w:t xml:space="preserve">100</w:t>
+      </w:r>
+      <w:r>
+        <w:rPr>
+          <w:rStyle w:val="NormalTok"/>
+        </w:rPr>
+        <w:t xml:space="preserve">*(</w:t>
+      </w:r>
+      <w:r>
+        <w:rPr>
+          <w:rStyle w:val="DecValTok"/>
+        </w:rPr>
+        <w:t xml:space="preserve">1</w:t>
+      </w:r>
+      <w:r>
+        <w:rPr>
+          <w:rStyle w:val="NormalTok"/>
+        </w:rPr>
+        <w:t xml:space="preserve">-(WashoutIOP -</w:t>
+      </w:r>
+      <w:r>
+        <w:rPr>
+          <w:rStyle w:val="StringTok"/>
+        </w:rPr>
+        <w:t xml:space="preserve"> </w:t>
+      </w:r>
+      <w:r>
+        <w:rPr>
+          <w:rStyle w:val="NormalTok"/>
+        </w:rPr>
+        <w:t xml:space="preserve">LastPeriodIOPMean)/WashoutIOP),</w:t>
+      </w:r>
+      <w:r>
+        <w:br w:type="textWrapping"/>
+      </w:r>
+      <w:r>
+        <w:rPr>
+          <w:rStyle w:val="NormalTok"/>
+        </w:rPr>
+        <w:t xml:space="preserve"> </w:t>
+      </w:r>
+      <w:r>
+        <w:rPr>
+          <w:rStyle w:val="NormalTok"/>
+        </w:rPr>
+        <w:t xml:space="preserve"> </w:t>
+      </w:r>
+      <w:r>
+        <w:rPr>
+          <w:rStyle w:val="NormalTok"/>
+        </w:rPr>
+        <w:t xml:space="preserve"> </w:t>
+      </w:r>
+      <w:r>
+        <w:rPr>
+          <w:rStyle w:val="NormalTok"/>
+        </w:rPr>
+        <w:t xml:space="preserve"> </w:t>
+      </w:r>
+      <w:r>
+        <w:rPr>
+          <w:rStyle w:val="NormalTok"/>
+        </w:rPr>
+        <w:t xml:space="preserve"> </w:t>
+      </w:r>
+      <w:r>
+        <w:rPr>
+          <w:rStyle w:val="NormalTok"/>
+        </w:rPr>
+        <w:t xml:space="preserve"> </w:t>
+      </w:r>
+      <w:r>
+        <w:rPr>
+          <w:rStyle w:val="NormalTok"/>
+        </w:rPr>
+        <w:t xml:space="preserve"> </w:t>
+      </w:r>
+      <w:r>
+        <w:rPr>
+          <w:rStyle w:val="NormalTok"/>
+        </w:rPr>
+        <w:t xml:space="preserve"> </w:t>
+      </w:r>
+      <w:r>
+        <w:rPr>
+          <w:rStyle w:val="NormalTok"/>
+        </w:rPr>
+        <w:t xml:space="preserve"> </w:t>
+      </w:r>
+      <w:r>
+        <w:rPr>
+          <w:rStyle w:val="DataTypeTok"/>
+        </w:rPr>
+        <w:t xml:space="preserve">rel.p.drop.per.med =</w:t>
+      </w:r>
+      <w:r>
+        <w:rPr>
+          <w:rStyle w:val="NormalTok"/>
+        </w:rPr>
+        <w:t xml:space="preserve"> </w:t>
+      </w:r>
+      <w:r>
+        <w:rPr>
+          <w:rStyle w:val="DecValTok"/>
+        </w:rPr>
+        <w:t xml:space="preserve">100</w:t>
+      </w:r>
+      <w:r>
+        <w:rPr>
+          <w:rStyle w:val="NormalTok"/>
+        </w:rPr>
+        <w:t xml:space="preserve">*(</w:t>
+      </w:r>
+      <w:r>
+        <w:rPr>
+          <w:rStyle w:val="DecValTok"/>
+        </w:rPr>
+        <w:t xml:space="preserve">1</w:t>
+      </w:r>
+      <w:r>
+        <w:rPr>
+          <w:rStyle w:val="NormalTok"/>
+        </w:rPr>
+        <w:t xml:space="preserve">-</w:t>
+      </w:r>
+      <w:r>
+        <w:rPr>
+          <w:rStyle w:val="KeywordTok"/>
+        </w:rPr>
+        <w:t xml:space="preserve">exp</w:t>
+      </w:r>
+      <w:r>
+        <w:rPr>
+          <w:rStyle w:val="NormalTok"/>
+        </w:rPr>
+        <w:t xml:space="preserve">(</w:t>
+      </w:r>
+      <w:r>
+        <w:rPr>
+          <w:rStyle w:val="KeywordTok"/>
+        </w:rPr>
+        <w:t xml:space="preserve">log</w:t>
+      </w:r>
+      <w:r>
+        <w:rPr>
+          <w:rStyle w:val="NormalTok"/>
+        </w:rPr>
+        <w:t xml:space="preserve">(rel.p /</w:t>
+      </w:r>
+      <w:r>
+        <w:rPr>
+          <w:rStyle w:val="StringTok"/>
+        </w:rPr>
+        <w:t xml:space="preserve"> </w:t>
+      </w:r>
+      <w:r>
+        <w:rPr>
+          <w:rStyle w:val="DecValTok"/>
+        </w:rPr>
+        <w:t xml:space="preserve">100</w:t>
+      </w:r>
+      <w:r>
+        <w:rPr>
+          <w:rStyle w:val="NormalTok"/>
+        </w:rPr>
+        <w:t xml:space="preserve">) /</w:t>
+      </w:r>
+      <w:r>
+        <w:rPr>
+          <w:rStyle w:val="StringTok"/>
+        </w:rPr>
+        <w:t xml:space="preserve"> </w:t>
+      </w:r>
+      <w:r>
+        <w:rPr>
+          <w:rStyle w:val="NormalTok"/>
+        </w:rPr>
+        <w:t xml:space="preserve">RxPostOpMean))) %&gt;%</w:t>
+      </w:r>
+      <w:r>
+        <w:br w:type="textWrapping"/>
+      </w:r>
+      <w:r>
+        <w:rPr>
+          <w:rStyle w:val="StringTok"/>
+        </w:rPr>
+        <w:t xml:space="preserve">  </w:t>
+      </w:r>
+      <w:r>
+        <w:rPr>
+          <w:rStyle w:val="KeywordTok"/>
+        </w:rPr>
         <w:t xml:space="preserve">select</w:t>
       </w:r>
       <w:r>
         <w:rPr>
           <w:rStyle w:val="NormalTok"/>
         </w:rPr>
-        <w:t xml:space="preserve">(JournalVolumePage, Author, Year, TypesofMIGSifany))</w:t>
+        <w:t xml:space="preserve">(Author, Year, LastPeriodIOPMean, RxPostOpMean, mm.Hg.per.med, </w:t>
+      </w:r>
+      <w:r>
+        <w:br w:type="textWrapping"/>
+      </w:r>
+      <w:r>
+        <w:rPr>
+          <w:rStyle w:val="NormalTok"/>
+        </w:rPr>
+        <w:t xml:space="preserve"> </w:t>
+      </w:r>
+      <w:r>
+        <w:rPr>
+          <w:rStyle w:val="NormalTok"/>
+        </w:rPr>
+        <w:t xml:space="preserve"> </w:t>
+      </w:r>
+      <w:r>
+        <w:rPr>
+          <w:rStyle w:val="NormalTok"/>
+        </w:rPr>
+        <w:t xml:space="preserve"> </w:t>
+      </w:r>
+      <w:r>
+        <w:rPr>
+          <w:rStyle w:val="NormalTok"/>
+        </w:rPr>
+        <w:t xml:space="preserve"> </w:t>
+      </w:r>
+      <w:r>
+        <w:rPr>
+          <w:rStyle w:val="NormalTok"/>
+        </w:rPr>
+        <w:t xml:space="preserve"> </w:t>
+      </w:r>
+      <w:r>
+        <w:rPr>
+          <w:rStyle w:val="NormalTok"/>
+        </w:rPr>
+        <w:t xml:space="preserve"> </w:t>
+      </w:r>
+      <w:r>
+        <w:rPr>
+          <w:rStyle w:val="NormalTok"/>
+        </w:rPr>
+        <w:t xml:space="preserve"> </w:t>
+      </w:r>
+      <w:r>
+        <w:rPr>
+          <w:rStyle w:val="NormalTok"/>
+        </w:rPr>
+        <w:t xml:space="preserve"> </w:t>
+      </w:r>
+      <w:r>
+        <w:rPr>
+          <w:rStyle w:val="NormalTok"/>
+        </w:rPr>
+        <w:t xml:space="preserve"> </w:t>
+      </w:r>
+      <w:r>
+        <w:rPr>
+          <w:rStyle w:val="NormalTok"/>
+        </w:rPr>
+        <w:t xml:space="preserve">rel.p, rel.p.drop.per.med), </w:t>
+      </w:r>
+      <w:r>
+        <w:rPr>
+          <w:rStyle w:val="DataTypeTok"/>
+        </w:rPr>
+        <w:t xml:space="preserve">digits =</w:t>
+      </w:r>
+      <w:r>
+        <w:rPr>
+          <w:rStyle w:val="NormalTok"/>
+        </w:rPr>
+        <w:t xml:space="preserve"> </w:t>
+      </w:r>
+      <w:r>
+        <w:rPr>
+          <w:rStyle w:val="DecValTok"/>
+        </w:rPr>
+        <w:t xml:space="preserve">2</w:t>
+      </w:r>
+      <w:r>
+        <w:rPr>
+          <w:rStyle w:val="NormalTok"/>
+        </w:rPr>
+        <w:t xml:space="preserve">)</w:t>
+      </w:r>
+    </w:p>
+    <w:p>
+      <w:pPr>
+        <w:pStyle w:val="TableCaption"/>
+      </w:pPr>
+      <w:r>
+        <w:t xml:space="preserve">Table continues below</w:t>
       </w:r>
     </w:p>
     <w:tbl>
       <w:tblPr>
         <w:tblStyle w:val="TableNormal"/>
-        <w:tblW w:type="pct" w:w="0.0"/>
+        <w:tblW w:type="pct" w:w="5000.0"/>
         <w:tblLook w:firstRow="1"/>
+        <w:tblCaption w:val="Table continues below"/>
       </w:tblPr>
-      <w:tblGrid/>
+      <w:tblGrid>
+        <w:gridCol w:w="1146"/>
+        <w:gridCol w:w="729"/>
+        <w:gridCol w:w="2084"/>
+        <w:gridCol w:w="1563"/>
+        <w:gridCol w:w="1667"/>
+        <w:gridCol w:w="729"/>
+      </w:tblGrid>
       <w:tr>
         <w:trPr>
           <w:cnfStyle w:firstRow="1"/>
@@ -883,10 +2227,10 @@
           <w:p>
             <w:pPr>
               <w:pStyle w:val="Compact"/>
-              <w:jc w:val="left"/>
-            </w:pPr>
-            <w:r>
-              <w:t xml:space="preserve">JournalVolumePage</w:t>
+              <w:jc w:val="center"/>
+            </w:pPr>
+            <w:r>
+              <w:t xml:space="preserve">Author</w:t>
             </w:r>
           </w:p>
         </w:tc>
@@ -900,10 +2244,10 @@
           <w:p>
             <w:pPr>
               <w:pStyle w:val="Compact"/>
-              <w:jc w:val="left"/>
-            </w:pPr>
-            <w:r>
-              <w:t xml:space="preserve">Author</w:t>
+              <w:jc w:val="center"/>
+            </w:pPr>
+            <w:r>
+              <w:t xml:space="preserve">Year</w:t>
             </w:r>
           </w:p>
         </w:tc>
@@ -917,10 +2261,10 @@
           <w:p>
             <w:pPr>
               <w:pStyle w:val="Compact"/>
-              <w:jc w:val="right"/>
-            </w:pPr>
-            <w:r>
-              <w:t xml:space="preserve">Year</w:t>
+              <w:jc w:val="center"/>
+            </w:pPr>
+            <w:r>
+              <w:t xml:space="preserve">LastPeriodIOPMean</w:t>
             </w:r>
           </w:p>
         </w:tc>
@@ -934,619 +2278,13 @@
           <w:p>
             <w:pPr>
               <w:pStyle w:val="Compact"/>
-              <w:jc w:val="left"/>
-            </w:pPr>
-            <w:r>
-              <w:t xml:space="preserve">TypesofMIGSifany</w:t>
-            </w:r>
-          </w:p>
-        </w:tc>
-      </w:tr>
-      <w:tr>
-        <w:tc>
-          <w:p>
-            <w:pPr>
-              <w:pStyle w:val="Compact"/>
-              <w:jc w:val="left"/>
-            </w:pPr>
-            <w:r>
-              <w:t xml:space="preserve">Lancet, 388(1389-1397)</w:t>
-            </w:r>
-          </w:p>
-        </w:tc>
-        <w:tc>
-          <w:p>
-            <w:pPr>
-              <w:pStyle w:val="Compact"/>
-              <w:jc w:val="left"/>
-            </w:pPr>
-            <w:r>
-              <w:t xml:space="preserve">Azuara-Blanco et al.</w:t>
-            </w:r>
-          </w:p>
-        </w:tc>
-        <w:tc>
-          <w:p>
-            <w:pPr>
-              <w:pStyle w:val="Compact"/>
-              <w:jc w:val="right"/>
-            </w:pPr>
-            <w:r>
-              <w:t xml:space="preserve">2016</w:t>
-            </w:r>
-          </w:p>
-        </w:tc>
-        <w:tc>
-          <w:p>
-            <w:pPr>
-              <w:pStyle w:val="Compact"/>
-              <w:jc w:val="left"/>
-            </w:pPr>
-            <w:r>
-              <w:t xml:space="preserve">NA</w:t>
-            </w:r>
-          </w:p>
-        </w:tc>
-      </w:tr>
-    </w:tbl>
-    <w:p>
-      <w:pPr>
-        <w:pStyle w:val="BodyText"/>
-      </w:pPr>
-      <w:r>
-        <w:t xml:space="preserve">These studies had both washout and regular measurements in the pre-period. That</w:t>
-      </w:r>
-      <w:r>
-        <w:t xml:space="preserve"> </w:t>
-      </w:r>
-      <w:r>
-        <w:t xml:space="preserve">tells us about the relationship between meds and IOP:</w:t>
-      </w:r>
-    </w:p>
-    <w:p>
-      <w:pPr>
-        <w:pStyle w:val="SourceCode"/>
-      </w:pPr>
-      <w:r>
-        <w:rPr>
-          <w:rStyle w:val="KeywordTok"/>
-        </w:rPr>
-        <w:t xml:space="preserve">kable</w:t>
-      </w:r>
-      <w:r>
-        <w:rPr>
-          <w:rStyle w:val="NormalTok"/>
-        </w:rPr>
-        <w:t xml:space="preserve">(df %&gt;%</w:t>
-      </w:r>
-      <w:r>
-        <w:rPr>
-          <w:rStyle w:val="StringTok"/>
-        </w:rPr>
-        <w:t xml:space="preserve"> </w:t>
-      </w:r>
-      <w:r>
-        <w:rPr>
-          <w:rStyle w:val="KeywordTok"/>
-        </w:rPr>
-        <w:t xml:space="preserve">filter</w:t>
-      </w:r>
-      <w:r>
-        <w:rPr>
-          <w:rStyle w:val="NormalTok"/>
-        </w:rPr>
-        <w:t xml:space="preserve">(Washoutbaseline !=</w:t>
-      </w:r>
-      <w:r>
-        <w:rPr>
-          <w:rStyle w:val="StringTok"/>
-        </w:rPr>
-        <w:t xml:space="preserve"> </w:t>
-      </w:r>
-      <w:r>
-        <w:rPr>
-          <w:rStyle w:val="NormalTok"/>
-        </w:rPr>
-        <w:t xml:space="preserve">PreOpIOPMean) %&gt;%</w:t>
-      </w:r>
-      <w:r>
-        <w:rPr>
-          <w:rStyle w:val="StringTok"/>
-        </w:rPr>
-        <w:t xml:space="preserve"> </w:t>
-      </w:r>
-      <w:r>
-        <w:br w:type="textWrapping"/>
-      </w:r>
-      <w:r>
-        <w:rPr>
-          <w:rStyle w:val="StringTok"/>
-        </w:rPr>
-        <w:t xml:space="preserve">  </w:t>
-      </w:r>
-      <w:r>
-        <w:rPr>
-          <w:rStyle w:val="KeywordTok"/>
-        </w:rPr>
-        <w:t xml:space="preserve">mutate</w:t>
-      </w:r>
-      <w:r>
-        <w:rPr>
-          <w:rStyle w:val="NormalTok"/>
-        </w:rPr>
-        <w:t xml:space="preserve">(</w:t>
-      </w:r>
-      <w:r>
-        <w:rPr>
-          <w:rStyle w:val="DataTypeTok"/>
-        </w:rPr>
-        <w:t xml:space="preserve">mm.Hg.per.med =</w:t>
-      </w:r>
-      <w:r>
-        <w:rPr>
-          <w:rStyle w:val="NormalTok"/>
-        </w:rPr>
-        <w:t xml:space="preserve"> </w:t>
-      </w:r>
-      <w:r>
-        <w:rPr>
-          <w:rStyle w:val="NormalTok"/>
-        </w:rPr>
-        <w:t xml:space="preserve">(Washoutbaseline -</w:t>
-      </w:r>
-      <w:r>
-        <w:rPr>
-          <w:rStyle w:val="StringTok"/>
-        </w:rPr>
-        <w:t xml:space="preserve"> </w:t>
-      </w:r>
-      <w:r>
-        <w:rPr>
-          <w:rStyle w:val="NormalTok"/>
-        </w:rPr>
-        <w:t xml:space="preserve">PreOpIOPMean)/RxPreOpMean,</w:t>
-      </w:r>
-      <w:r>
-        <w:br w:type="textWrapping"/>
-      </w:r>
-      <w:r>
-        <w:rPr>
-          <w:rStyle w:val="NormalTok"/>
-        </w:rPr>
-        <w:t xml:space="preserve"> </w:t>
-      </w:r>
-      <w:r>
-        <w:rPr>
-          <w:rStyle w:val="NormalTok"/>
-        </w:rPr>
-        <w:t xml:space="preserve"> </w:t>
-      </w:r>
-      <w:r>
-        <w:rPr>
-          <w:rStyle w:val="NormalTok"/>
-        </w:rPr>
-        <w:t xml:space="preserve"> </w:t>
-      </w:r>
-      <w:r>
-        <w:rPr>
-          <w:rStyle w:val="NormalTok"/>
-        </w:rPr>
-        <w:t xml:space="preserve"> </w:t>
-      </w:r>
-      <w:r>
-        <w:rPr>
-          <w:rStyle w:val="NormalTok"/>
-        </w:rPr>
-        <w:t xml:space="preserve"> </w:t>
-      </w:r>
-      <w:r>
-        <w:rPr>
-          <w:rStyle w:val="NormalTok"/>
-        </w:rPr>
-        <w:t xml:space="preserve"> </w:t>
-      </w:r>
-      <w:r>
-        <w:rPr>
-          <w:rStyle w:val="NormalTok"/>
-        </w:rPr>
-        <w:t xml:space="preserve"> </w:t>
-      </w:r>
-      <w:r>
-        <w:rPr>
-          <w:rStyle w:val="NormalTok"/>
-        </w:rPr>
-        <w:t xml:space="preserve"> </w:t>
-      </w:r>
-      <w:r>
-        <w:rPr>
-          <w:rStyle w:val="NormalTok"/>
-        </w:rPr>
-        <w:t xml:space="preserve"> </w:t>
-      </w:r>
-      <w:r>
-        <w:rPr>
-          <w:rStyle w:val="DataTypeTok"/>
-        </w:rPr>
-        <w:t xml:space="preserve">rel.p =</w:t>
-      </w:r>
-      <w:r>
-        <w:rPr>
-          <w:rStyle w:val="NormalTok"/>
-        </w:rPr>
-        <w:t xml:space="preserve"> </w:t>
-      </w:r>
-      <w:r>
-        <w:rPr>
-          <w:rStyle w:val="DecValTok"/>
-        </w:rPr>
-        <w:t xml:space="preserve">100</w:t>
-      </w:r>
-      <w:r>
-        <w:rPr>
-          <w:rStyle w:val="NormalTok"/>
-        </w:rPr>
-        <w:t xml:space="preserve">*(</w:t>
-      </w:r>
-      <w:r>
-        <w:rPr>
-          <w:rStyle w:val="DecValTok"/>
-        </w:rPr>
-        <w:t xml:space="preserve">1</w:t>
-      </w:r>
-      <w:r>
-        <w:rPr>
-          <w:rStyle w:val="NormalTok"/>
-        </w:rPr>
-        <w:t xml:space="preserve">-(Washoutbaseline -</w:t>
-      </w:r>
-      <w:r>
-        <w:rPr>
-          <w:rStyle w:val="StringTok"/>
-        </w:rPr>
-        <w:t xml:space="preserve"> </w:t>
-      </w:r>
-      <w:r>
-        <w:rPr>
-          <w:rStyle w:val="NormalTok"/>
-        </w:rPr>
-        <w:t xml:space="preserve">PreOpIOPMean)/Washoutbaseline),</w:t>
-      </w:r>
-      <w:r>
-        <w:br w:type="textWrapping"/>
-      </w:r>
-      <w:r>
-        <w:rPr>
-          <w:rStyle w:val="NormalTok"/>
-        </w:rPr>
-        <w:t xml:space="preserve"> </w:t>
-      </w:r>
-      <w:r>
-        <w:rPr>
-          <w:rStyle w:val="NormalTok"/>
-        </w:rPr>
-        <w:t xml:space="preserve"> </w:t>
-      </w:r>
-      <w:r>
-        <w:rPr>
-          <w:rStyle w:val="NormalTok"/>
-        </w:rPr>
-        <w:t xml:space="preserve"> </w:t>
-      </w:r>
-      <w:r>
-        <w:rPr>
-          <w:rStyle w:val="NormalTok"/>
-        </w:rPr>
-        <w:t xml:space="preserve"> </w:t>
-      </w:r>
-      <w:r>
-        <w:rPr>
-          <w:rStyle w:val="NormalTok"/>
-        </w:rPr>
-        <w:t xml:space="preserve"> </w:t>
-      </w:r>
-      <w:r>
-        <w:rPr>
-          <w:rStyle w:val="NormalTok"/>
-        </w:rPr>
-        <w:t xml:space="preserve"> </w:t>
-      </w:r>
-      <w:r>
-        <w:rPr>
-          <w:rStyle w:val="NormalTok"/>
-        </w:rPr>
-        <w:t xml:space="preserve"> </w:t>
-      </w:r>
-      <w:r>
-        <w:rPr>
-          <w:rStyle w:val="NormalTok"/>
-        </w:rPr>
-        <w:t xml:space="preserve"> </w:t>
-      </w:r>
-      <w:r>
-        <w:rPr>
-          <w:rStyle w:val="NormalTok"/>
-        </w:rPr>
-        <w:t xml:space="preserve"> </w:t>
-      </w:r>
-      <w:r>
-        <w:rPr>
-          <w:rStyle w:val="DataTypeTok"/>
-        </w:rPr>
-        <w:t xml:space="preserve">rel.p.drop.per.med =</w:t>
-      </w:r>
-      <w:r>
-        <w:rPr>
-          <w:rStyle w:val="NormalTok"/>
-        </w:rPr>
-        <w:t xml:space="preserve"> </w:t>
-      </w:r>
-      <w:r>
-        <w:br w:type="textWrapping"/>
-      </w:r>
-      <w:r>
-        <w:rPr>
-          <w:rStyle w:val="NormalTok"/>
-        </w:rPr>
-        <w:t xml:space="preserve"> </w:t>
-      </w:r>
-      <w:r>
-        <w:rPr>
-          <w:rStyle w:val="NormalTok"/>
-        </w:rPr>
-        <w:t xml:space="preserve"> </w:t>
-      </w:r>
-      <w:r>
-        <w:rPr>
-          <w:rStyle w:val="NormalTok"/>
-        </w:rPr>
-        <w:t xml:space="preserve"> </w:t>
-      </w:r>
-      <w:r>
-        <w:rPr>
-          <w:rStyle w:val="NormalTok"/>
-        </w:rPr>
-        <w:t xml:space="preserve"> </w:t>
-      </w:r>
-      <w:r>
-        <w:rPr>
-          <w:rStyle w:val="NormalTok"/>
-        </w:rPr>
-        <w:t xml:space="preserve"> </w:t>
-      </w:r>
-      <w:r>
-        <w:rPr>
-          <w:rStyle w:val="NormalTok"/>
-        </w:rPr>
-        <w:t xml:space="preserve"> </w:t>
-      </w:r>
-      <w:r>
-        <w:rPr>
-          <w:rStyle w:val="NormalTok"/>
-        </w:rPr>
-        <w:t xml:space="preserve"> </w:t>
-      </w:r>
-      <w:r>
-        <w:rPr>
-          <w:rStyle w:val="NormalTok"/>
-        </w:rPr>
-        <w:t xml:space="preserve"> </w:t>
-      </w:r>
-      <w:r>
-        <w:rPr>
-          <w:rStyle w:val="NormalTok"/>
-        </w:rPr>
-        <w:t xml:space="preserve"> </w:t>
-      </w:r>
-      <w:r>
-        <w:rPr>
-          <w:rStyle w:val="NormalTok"/>
-        </w:rPr>
-        <w:t xml:space="preserve"> </w:t>
-      </w:r>
-      <w:r>
-        <w:rPr>
-          <w:rStyle w:val="NormalTok"/>
-        </w:rPr>
-        <w:t xml:space="preserve"> </w:t>
-      </w:r>
-      <w:r>
-        <w:rPr>
-          <w:rStyle w:val="DecValTok"/>
-        </w:rPr>
-        <w:t xml:space="preserve">100</w:t>
-      </w:r>
-      <w:r>
-        <w:rPr>
-          <w:rStyle w:val="NormalTok"/>
-        </w:rPr>
-        <w:t xml:space="preserve">*(</w:t>
-      </w:r>
-      <w:r>
-        <w:rPr>
-          <w:rStyle w:val="DecValTok"/>
-        </w:rPr>
-        <w:t xml:space="preserve">1</w:t>
-      </w:r>
-      <w:r>
-        <w:rPr>
-          <w:rStyle w:val="NormalTok"/>
-        </w:rPr>
-        <w:t xml:space="preserve">-</w:t>
-      </w:r>
-      <w:r>
-        <w:rPr>
-          <w:rStyle w:val="KeywordTok"/>
-        </w:rPr>
-        <w:t xml:space="preserve">exp</w:t>
-      </w:r>
-      <w:r>
-        <w:rPr>
-          <w:rStyle w:val="NormalTok"/>
-        </w:rPr>
-        <w:t xml:space="preserve">(</w:t>
-      </w:r>
-      <w:r>
-        <w:rPr>
-          <w:rStyle w:val="KeywordTok"/>
-        </w:rPr>
-        <w:t xml:space="preserve">log</w:t>
-      </w:r>
-      <w:r>
-        <w:rPr>
-          <w:rStyle w:val="NormalTok"/>
-        </w:rPr>
-        <w:t xml:space="preserve">(rel.p /</w:t>
-      </w:r>
-      <w:r>
-        <w:rPr>
-          <w:rStyle w:val="StringTok"/>
-        </w:rPr>
-        <w:t xml:space="preserve"> </w:t>
-      </w:r>
-      <w:r>
-        <w:rPr>
-          <w:rStyle w:val="DecValTok"/>
-        </w:rPr>
-        <w:t xml:space="preserve">100</w:t>
-      </w:r>
-      <w:r>
-        <w:rPr>
-          <w:rStyle w:val="NormalTok"/>
-        </w:rPr>
-        <w:t xml:space="preserve">) /</w:t>
-      </w:r>
-      <w:r>
-        <w:rPr>
-          <w:rStyle w:val="StringTok"/>
-        </w:rPr>
-        <w:t xml:space="preserve"> </w:t>
-      </w:r>
-      <w:r>
-        <w:rPr>
-          <w:rStyle w:val="NormalTok"/>
-        </w:rPr>
-        <w:t xml:space="preserve">RxPreOpMean))) %&gt;%</w:t>
-      </w:r>
-      <w:r>
-        <w:br w:type="textWrapping"/>
-      </w:r>
-      <w:r>
-        <w:rPr>
-          <w:rStyle w:val="StringTok"/>
-        </w:rPr>
-        <w:t xml:space="preserve">  </w:t>
-      </w:r>
-      <w:r>
-        <w:rPr>
-          <w:rStyle w:val="KeywordTok"/>
-        </w:rPr>
-        <w:t xml:space="preserve">select</w:t>
-      </w:r>
-      <w:r>
-        <w:rPr>
-          <w:rStyle w:val="NormalTok"/>
-        </w:rPr>
-        <w:t xml:space="preserve">(Author, Year, PreOpIOPMean, RxPreOpMean, mm.Hg.per.med, </w:t>
-      </w:r>
-      <w:r>
-        <w:br w:type="textWrapping"/>
-      </w:r>
-      <w:r>
-        <w:rPr>
-          <w:rStyle w:val="NormalTok"/>
-        </w:rPr>
-        <w:t xml:space="preserve"> </w:t>
-      </w:r>
-      <w:r>
-        <w:rPr>
-          <w:rStyle w:val="NormalTok"/>
-        </w:rPr>
-        <w:t xml:space="preserve"> </w:t>
-      </w:r>
-      <w:r>
-        <w:rPr>
-          <w:rStyle w:val="NormalTok"/>
-        </w:rPr>
-        <w:t xml:space="preserve"> </w:t>
-      </w:r>
-      <w:r>
-        <w:rPr>
-          <w:rStyle w:val="NormalTok"/>
-        </w:rPr>
-        <w:t xml:space="preserve"> </w:t>
-      </w:r>
-      <w:r>
-        <w:rPr>
-          <w:rStyle w:val="NormalTok"/>
-        </w:rPr>
-        <w:t xml:space="preserve"> </w:t>
-      </w:r>
-      <w:r>
-        <w:rPr>
-          <w:rStyle w:val="NormalTok"/>
-        </w:rPr>
-        <w:t xml:space="preserve"> </w:t>
-      </w:r>
-      <w:r>
-        <w:rPr>
-          <w:rStyle w:val="NormalTok"/>
-        </w:rPr>
-        <w:t xml:space="preserve"> </w:t>
-      </w:r>
-      <w:r>
-        <w:rPr>
-          <w:rStyle w:val="NormalTok"/>
-        </w:rPr>
-        <w:t xml:space="preserve"> </w:t>
-      </w:r>
-      <w:r>
-        <w:rPr>
-          <w:rStyle w:val="NormalTok"/>
-        </w:rPr>
-        <w:t xml:space="preserve"> </w:t>
-      </w:r>
-      <w:r>
-        <w:rPr>
-          <w:rStyle w:val="NormalTok"/>
-        </w:rPr>
-        <w:t xml:space="preserve">rel.p, rel.p.drop.per.med), </w:t>
-      </w:r>
-      <w:r>
-        <w:rPr>
-          <w:rStyle w:val="DataTypeTok"/>
-        </w:rPr>
-        <w:t xml:space="preserve">digits =</w:t>
-      </w:r>
-      <w:r>
-        <w:rPr>
-          <w:rStyle w:val="NormalTok"/>
-        </w:rPr>
-        <w:t xml:space="preserve"> </w:t>
-      </w:r>
-      <w:r>
-        <w:rPr>
-          <w:rStyle w:val="DecValTok"/>
-        </w:rPr>
-        <w:t xml:space="preserve">2</w:t>
-      </w:r>
-      <w:r>
-        <w:rPr>
-          <w:rStyle w:val="NormalTok"/>
-        </w:rPr>
-        <w:t xml:space="preserve">)</w:t>
-      </w:r>
-    </w:p>
-    <w:tbl>
-      <w:tblPr>
-        <w:tblStyle w:val="TableNormal"/>
-        <w:tblW w:type="pct" w:w="0.0"/>
-        <w:tblLook w:firstRow="1"/>
-      </w:tblPr>
-      <w:tblGrid/>
-      <w:tr>
-        <w:trPr>
-          <w:cnfStyle w:firstRow="1"/>
-        </w:trPr>
+              <w:jc w:val="center"/>
+            </w:pPr>
+            <w:r>
+              <w:t xml:space="preserve">RxPostOpMean</w:t>
+            </w:r>
+          </w:p>
+        </w:tc>
         <w:tc>
           <w:tcPr>
             <w:tcBorders>
@@ -1557,10 +2295,10 @@
           <w:p>
             <w:pPr>
               <w:pStyle w:val="Compact"/>
-              <w:jc w:val="left"/>
-            </w:pPr>
-            <w:r>
-              <w:t xml:space="preserve">Author</w:t>
+              <w:jc w:val="center"/>
+            </w:pPr>
+            <w:r>
+              <w:t xml:space="preserve">mm.Hg.per.med</w:t>
             </w:r>
           </w:p>
         </w:tc>
@@ -1574,13 +2312,96 @@
           <w:p>
             <w:pPr>
               <w:pStyle w:val="Compact"/>
-              <w:jc w:val="right"/>
-            </w:pPr>
-            <w:r>
-              <w:t xml:space="preserve">Year</w:t>
-            </w:r>
-          </w:p>
-        </w:tc>
+              <w:jc w:val="center"/>
+            </w:pPr>
+            <w:r>
+              <w:t xml:space="preserve">rel.p</w:t>
+            </w:r>
+          </w:p>
+        </w:tc>
+      </w:tr>
+      <w:tr>
+        <w:tc>
+          <w:p>
+            <w:pPr>
+              <w:pStyle w:val="Compact"/>
+              <w:jc w:val="center"/>
+            </w:pPr>
+            <w:r>
+              <w:t xml:space="preserve">Fea et. al</w:t>
+            </w:r>
+          </w:p>
+        </w:tc>
+        <w:tc>
+          <w:p>
+            <w:pPr>
+              <w:pStyle w:val="Compact"/>
+              <w:jc w:val="center"/>
+            </w:pPr>
+            <w:r>
+              <w:t xml:space="preserve">2010</w:t>
+            </w:r>
+          </w:p>
+        </w:tc>
+        <w:tc>
+          <w:p>
+            <w:pPr>
+              <w:pStyle w:val="Compact"/>
+              <w:jc w:val="center"/>
+            </w:pPr>
+            <w:r>
+              <w:t xml:space="preserve">16</w:t>
+            </w:r>
+          </w:p>
+        </w:tc>
+        <w:tc>
+          <w:p>
+            <w:pPr>
+              <w:pStyle w:val="Compact"/>
+              <w:jc w:val="center"/>
+            </w:pPr>
+            <w:r>
+              <w:t xml:space="preserve">1.3</w:t>
+            </w:r>
+          </w:p>
+        </w:tc>
+        <w:tc>
+          <w:p>
+            <w:pPr>
+              <w:pStyle w:val="Compact"/>
+              <w:jc w:val="center"/>
+            </w:pPr>
+            <w:r>
+              <w:t xml:space="preserve">2.7</w:t>
+            </w:r>
+          </w:p>
+        </w:tc>
+        <w:tc>
+          <w:p>
+            <w:pPr>
+              <w:pStyle w:val="Compact"/>
+              <w:jc w:val="center"/>
+            </w:pPr>
+            <w:r>
+              <w:t xml:space="preserve">82</w:t>
+            </w:r>
+          </w:p>
+        </w:tc>
+      </w:tr>
+    </w:tbl>
+    <w:tbl>
+      <w:tblPr>
+        <w:tblStyle w:val="TableNormal"/>
+        <w:tblW w:type="pct" w:w="1388.888888888889"/>
+        <w:tblLook w:firstRow="1"/>
+      </w:tblPr>
+      <w:tblGrid>
+        <w:gridCol w:w="2200"/>
+      </w:tblGrid>
+      <w:tr>
+        <w:trPr>
+          <w:cnfStyle w:firstRow="1"/>
+        </w:trPr>
         <w:tc>
           <w:tcPr>
             <w:tcBorders>
@@ -1591,75 +2412,7 @@
           <w:p>
             <w:pPr>
               <w:pStyle w:val="Compact"/>
-              <w:jc w:val="right"/>
-            </w:pPr>
-            <w:r>
-              <w:t xml:space="preserve">PreOpIOPMean</w:t>
-            </w:r>
-          </w:p>
-        </w:tc>
-        <w:tc>
-          <w:tcPr>
-            <w:tcBorders>
-              <w:bottom w:val="single"/>
-            </w:tcBorders>
-            <w:vAlign w:val="bottom"/>
-          </w:tcPr>
-          <w:p>
-            <w:pPr>
-              <w:pStyle w:val="Compact"/>
-              <w:jc w:val="right"/>
-            </w:pPr>
-            <w:r>
-              <w:t xml:space="preserve">RxPreOpMean</w:t>
-            </w:r>
-          </w:p>
-        </w:tc>
-        <w:tc>
-          <w:tcPr>
-            <w:tcBorders>
-              <w:bottom w:val="single"/>
-            </w:tcBorders>
-            <w:vAlign w:val="bottom"/>
-          </w:tcPr>
-          <w:p>
-            <w:pPr>
-              <w:pStyle w:val="Compact"/>
-              <w:jc w:val="right"/>
-            </w:pPr>
-            <w:r>
-              <w:t xml:space="preserve">mm.Hg.per.med</w:t>
-            </w:r>
-          </w:p>
-        </w:tc>
-        <w:tc>
-          <w:tcPr>
-            <w:tcBorders>
-              <w:bottom w:val="single"/>
-            </w:tcBorders>
-            <w:vAlign w:val="bottom"/>
-          </w:tcPr>
-          <w:p>
-            <w:pPr>
-              <w:pStyle w:val="Compact"/>
-              <w:jc w:val="right"/>
-            </w:pPr>
-            <w:r>
-              <w:t xml:space="preserve">rel.p</w:t>
-            </w:r>
-          </w:p>
-        </w:tc>
-        <w:tc>
-          <w:tcPr>
-            <w:tcBorders>
-              <w:bottom w:val="single"/>
-            </w:tcBorders>
-            <w:vAlign w:val="bottom"/>
-          </w:tcPr>
-          <w:p>
-            <w:pPr>
-              <w:pStyle w:val="Compact"/>
-              <w:jc w:val="right"/>
+              <w:jc w:val="center"/>
             </w:pPr>
             <w:r>
               <w:t xml:space="preserve">rel.p.drop.per.med</w:t>
@@ -1672,823 +2425,10 @@
           <w:p>
             <w:pPr>
               <w:pStyle w:val="Compact"/>
-              <w:jc w:val="left"/>
-            </w:pPr>
-            <w:r>
-              <w:t xml:space="preserve">Samuelson et al.</w:t>
-            </w:r>
-          </w:p>
-        </w:tc>
-        <w:tc>
-          <w:p>
-            <w:pPr>
-              <w:pStyle w:val="Compact"/>
-              <w:jc w:val="right"/>
-            </w:pPr>
-            <w:r>
-              <w:t xml:space="preserve">2011</w:t>
-            </w:r>
-          </w:p>
-        </w:tc>
-        <w:tc>
-          <w:p>
-            <w:pPr>
-              <w:pStyle w:val="Compact"/>
-              <w:jc w:val="right"/>
-            </w:pPr>
-            <w:r>
-              <w:t xml:space="preserve">18</w:t>
-            </w:r>
-          </w:p>
-        </w:tc>
-        <w:tc>
-          <w:p>
-            <w:pPr>
-              <w:pStyle w:val="Compact"/>
-              <w:jc w:val="right"/>
-            </w:pPr>
-            <w:r>
-              <w:t xml:space="preserve">1.5</w:t>
-            </w:r>
-          </w:p>
-        </w:tc>
-        <w:tc>
-          <w:p>
-            <w:pPr>
-              <w:pStyle w:val="Compact"/>
-              <w:jc w:val="right"/>
-            </w:pPr>
-            <w:r>
-              <w:t xml:space="preserve">5</w:t>
-            </w:r>
-          </w:p>
-        </w:tc>
-        <w:tc>
-          <w:p>
-            <w:pPr>
-              <w:pStyle w:val="Compact"/>
-              <w:jc w:val="right"/>
-            </w:pPr>
-            <w:r>
-              <w:t xml:space="preserve">70.59</w:t>
-            </w:r>
-          </w:p>
-        </w:tc>
-        <w:tc>
-          <w:p>
-            <w:pPr>
-              <w:pStyle w:val="Compact"/>
-              <w:jc w:val="right"/>
-            </w:pPr>
-            <w:r>
-              <w:t xml:space="preserve">20.72</w:t>
-            </w:r>
-          </w:p>
-        </w:tc>
-      </w:tr>
-    </w:tbl>
-    <w:p>
-      <w:pPr>
-        <w:pStyle w:val="BodyText"/>
-      </w:pPr>
-      <w:r>
-        <w:t xml:space="preserve">Most commonly, 1 med corresponds to about a 15-20% drop in IOP; or a 4-5 mmHg</w:t>
-      </w:r>
-      <w:r>
-        <w:t xml:space="preserve"> </w:t>
-      </w:r>
-      <w:r>
-        <w:t xml:space="preserve">drop.</w:t>
-      </w:r>
-    </w:p>
-    <w:p>
-      <w:pPr>
-        <w:pStyle w:val="BodyText"/>
-      </w:pPr>
-      <w:r>
-        <w:rPr>
-          <w:i/>
-        </w:rPr>
-        <w:t xml:space="preserve">Note</w:t>
-      </w:r>
-      <w:r>
-        <w:t xml:space="preserve">: Pfeiffer has washout in the pre-periods and the post-periods. It also</w:t>
-      </w:r>
-      <w:r>
-        <w:t xml:space="preserve"> </w:t>
-      </w:r>
-      <w:r>
-        <w:t xml:space="preserve">has a baseline measurement (with meds).</w:t>
-      </w:r>
-    </w:p>
-    <w:p>
-      <w:pPr>
-        <w:pStyle w:val="BodyText"/>
-      </w:pPr>
-      <w:r>
-        <w:t xml:space="preserve">This study has washout only in the last period; we can also use this to estimate</w:t>
-      </w:r>
-      <w:r>
-        <w:t xml:space="preserve"> </w:t>
-      </w:r>
-      <w:r>
-        <w:t xml:space="preserve">the drop in IOP per med:</w:t>
-      </w:r>
-    </w:p>
-    <w:p>
-      <w:pPr>
-        <w:pStyle w:val="SourceCode"/>
-      </w:pPr>
-      <w:r>
-        <w:rPr>
-          <w:rStyle w:val="KeywordTok"/>
-        </w:rPr>
-        <w:t xml:space="preserve">kable</w:t>
-      </w:r>
-      <w:r>
-        <w:rPr>
-          <w:rStyle w:val="NormalTok"/>
-        </w:rPr>
-        <w:t xml:space="preserve">(df %&gt;%</w:t>
-      </w:r>
-      <w:r>
-        <w:rPr>
-          <w:rStyle w:val="StringTok"/>
-        </w:rPr>
-        <w:t xml:space="preserve"> </w:t>
-      </w:r>
-      <w:r>
-        <w:rPr>
-          <w:rStyle w:val="KeywordTok"/>
-        </w:rPr>
-        <w:t xml:space="preserve">filter</w:t>
-      </w:r>
-      <w:r>
-        <w:rPr>
-          <w:rStyle w:val="NormalTok"/>
-        </w:rPr>
-        <w:t xml:space="preserve">(</w:t>
-      </w:r>
-      <w:r>
-        <w:rPr>
-          <w:rStyle w:val="KeywordTok"/>
-        </w:rPr>
-        <w:t xml:space="preserve">regexpr</w:t>
-      </w:r>
-      <w:r>
-        <w:rPr>
-          <w:rStyle w:val="NormalTok"/>
-        </w:rPr>
-        <w:t xml:space="preserve">(</w:t>
-      </w:r>
-      <w:r>
-        <w:rPr>
-          <w:rStyle w:val="StringTok"/>
-        </w:rPr>
-        <w:t xml:space="preserve">"Fea"</w:t>
-      </w:r>
-      <w:r>
-        <w:rPr>
-          <w:rStyle w:val="NormalTok"/>
-        </w:rPr>
-        <w:t xml:space="preserve">, Author)==</w:t>
-      </w:r>
-      <w:r>
-        <w:rPr>
-          <w:rStyle w:val="OtherTok"/>
-        </w:rPr>
-        <w:t xml:space="preserve">TRUE</w:t>
-      </w:r>
-      <w:r>
-        <w:rPr>
-          <w:rStyle w:val="NormalTok"/>
-        </w:rPr>
-        <w:t xml:space="preserve">) %&gt;%</w:t>
-      </w:r>
-      <w:r>
-        <w:rPr>
-          <w:rStyle w:val="StringTok"/>
-        </w:rPr>
-        <w:t xml:space="preserve"> </w:t>
-      </w:r>
-      <w:r>
-        <w:br w:type="textWrapping"/>
-      </w:r>
-      <w:r>
-        <w:rPr>
-          <w:rStyle w:val="StringTok"/>
-        </w:rPr>
-        <w:t xml:space="preserve">  </w:t>
-      </w:r>
-      <w:r>
-        <w:rPr>
-          <w:rStyle w:val="KeywordTok"/>
-        </w:rPr>
-        <w:t xml:space="preserve">mutate</w:t>
-      </w:r>
-      <w:r>
-        <w:rPr>
-          <w:rStyle w:val="NormalTok"/>
-        </w:rPr>
-        <w:t xml:space="preserve">(</w:t>
-      </w:r>
-      <w:r>
-        <w:rPr>
-          <w:rStyle w:val="DataTypeTok"/>
-        </w:rPr>
-        <w:t xml:space="preserve">mm.Hg.per.med =</w:t>
-      </w:r>
-      <w:r>
-        <w:rPr>
-          <w:rStyle w:val="NormalTok"/>
-        </w:rPr>
-        <w:t xml:space="preserve"> </w:t>
-      </w:r>
-      <w:r>
-        <w:rPr>
-          <w:rStyle w:val="NormalTok"/>
-        </w:rPr>
-        <w:t xml:space="preserve">(WashoutIOP -</w:t>
-      </w:r>
-      <w:r>
-        <w:rPr>
-          <w:rStyle w:val="StringTok"/>
-        </w:rPr>
-        <w:t xml:space="preserve"> </w:t>
-      </w:r>
-      <w:r>
-        <w:rPr>
-          <w:rStyle w:val="NormalTok"/>
-        </w:rPr>
-        <w:t xml:space="preserve">LastPeriodIOPMean)/RxPostOpMean,</w:t>
-      </w:r>
-      <w:r>
-        <w:br w:type="textWrapping"/>
-      </w:r>
-      <w:r>
-        <w:rPr>
-          <w:rStyle w:val="NormalTok"/>
-        </w:rPr>
-        <w:t xml:space="preserve"> </w:t>
-      </w:r>
-      <w:r>
-        <w:rPr>
-          <w:rStyle w:val="NormalTok"/>
-        </w:rPr>
-        <w:t xml:space="preserve"> </w:t>
-      </w:r>
-      <w:r>
-        <w:rPr>
-          <w:rStyle w:val="NormalTok"/>
-        </w:rPr>
-        <w:t xml:space="preserve"> </w:t>
-      </w:r>
-      <w:r>
-        <w:rPr>
-          <w:rStyle w:val="NormalTok"/>
-        </w:rPr>
-        <w:t xml:space="preserve"> </w:t>
-      </w:r>
-      <w:r>
-        <w:rPr>
-          <w:rStyle w:val="NormalTok"/>
-        </w:rPr>
-        <w:t xml:space="preserve"> </w:t>
-      </w:r>
-      <w:r>
-        <w:rPr>
-          <w:rStyle w:val="NormalTok"/>
-        </w:rPr>
-        <w:t xml:space="preserve"> </w:t>
-      </w:r>
-      <w:r>
-        <w:rPr>
-          <w:rStyle w:val="NormalTok"/>
-        </w:rPr>
-        <w:t xml:space="preserve"> </w:t>
-      </w:r>
-      <w:r>
-        <w:rPr>
-          <w:rStyle w:val="NormalTok"/>
-        </w:rPr>
-        <w:t xml:space="preserve"> </w:t>
-      </w:r>
-      <w:r>
-        <w:rPr>
-          <w:rStyle w:val="NormalTok"/>
-        </w:rPr>
-        <w:t xml:space="preserve"> </w:t>
-      </w:r>
-      <w:r>
-        <w:rPr>
-          <w:rStyle w:val="DataTypeTok"/>
-        </w:rPr>
-        <w:t xml:space="preserve">rel.p =</w:t>
-      </w:r>
-      <w:r>
-        <w:rPr>
-          <w:rStyle w:val="NormalTok"/>
-        </w:rPr>
-        <w:t xml:space="preserve"> </w:t>
-      </w:r>
-      <w:r>
-        <w:rPr>
-          <w:rStyle w:val="DecValTok"/>
-        </w:rPr>
-        <w:t xml:space="preserve">100</w:t>
-      </w:r>
-      <w:r>
-        <w:rPr>
-          <w:rStyle w:val="NormalTok"/>
-        </w:rPr>
-        <w:t xml:space="preserve">*(</w:t>
-      </w:r>
-      <w:r>
-        <w:rPr>
-          <w:rStyle w:val="DecValTok"/>
-        </w:rPr>
-        <w:t xml:space="preserve">1</w:t>
-      </w:r>
-      <w:r>
-        <w:rPr>
-          <w:rStyle w:val="NormalTok"/>
-        </w:rPr>
-        <w:t xml:space="preserve">-(WashoutIOP -</w:t>
-      </w:r>
-      <w:r>
-        <w:rPr>
-          <w:rStyle w:val="StringTok"/>
-        </w:rPr>
-        <w:t xml:space="preserve"> </w:t>
-      </w:r>
-      <w:r>
-        <w:rPr>
-          <w:rStyle w:val="NormalTok"/>
-        </w:rPr>
-        <w:t xml:space="preserve">LastPeriodIOPMean)/WashoutIOP),</w:t>
-      </w:r>
-      <w:r>
-        <w:br w:type="textWrapping"/>
-      </w:r>
-      <w:r>
-        <w:rPr>
-          <w:rStyle w:val="NormalTok"/>
-        </w:rPr>
-        <w:t xml:space="preserve"> </w:t>
-      </w:r>
-      <w:r>
-        <w:rPr>
-          <w:rStyle w:val="NormalTok"/>
-        </w:rPr>
-        <w:t xml:space="preserve"> </w:t>
-      </w:r>
-      <w:r>
-        <w:rPr>
-          <w:rStyle w:val="NormalTok"/>
-        </w:rPr>
-        <w:t xml:space="preserve"> </w:t>
-      </w:r>
-      <w:r>
-        <w:rPr>
-          <w:rStyle w:val="NormalTok"/>
-        </w:rPr>
-        <w:t xml:space="preserve"> </w:t>
-      </w:r>
-      <w:r>
-        <w:rPr>
-          <w:rStyle w:val="NormalTok"/>
-        </w:rPr>
-        <w:t xml:space="preserve"> </w:t>
-      </w:r>
-      <w:r>
-        <w:rPr>
-          <w:rStyle w:val="NormalTok"/>
-        </w:rPr>
-        <w:t xml:space="preserve"> </w:t>
-      </w:r>
-      <w:r>
-        <w:rPr>
-          <w:rStyle w:val="NormalTok"/>
-        </w:rPr>
-        <w:t xml:space="preserve"> </w:t>
-      </w:r>
-      <w:r>
-        <w:rPr>
-          <w:rStyle w:val="NormalTok"/>
-        </w:rPr>
-        <w:t xml:space="preserve"> </w:t>
-      </w:r>
-      <w:r>
-        <w:rPr>
-          <w:rStyle w:val="NormalTok"/>
-        </w:rPr>
-        <w:t xml:space="preserve"> </w:t>
-      </w:r>
-      <w:r>
-        <w:rPr>
-          <w:rStyle w:val="DataTypeTok"/>
-        </w:rPr>
-        <w:t xml:space="preserve">rel.p.drop.per.med =</w:t>
-      </w:r>
-      <w:r>
-        <w:rPr>
-          <w:rStyle w:val="NormalTok"/>
-        </w:rPr>
-        <w:t xml:space="preserve"> </w:t>
-      </w:r>
-      <w:r>
-        <w:rPr>
-          <w:rStyle w:val="DecValTok"/>
-        </w:rPr>
-        <w:t xml:space="preserve">100</w:t>
-      </w:r>
-      <w:r>
-        <w:rPr>
-          <w:rStyle w:val="NormalTok"/>
-        </w:rPr>
-        <w:t xml:space="preserve">*(</w:t>
-      </w:r>
-      <w:r>
-        <w:rPr>
-          <w:rStyle w:val="DecValTok"/>
-        </w:rPr>
-        <w:t xml:space="preserve">1</w:t>
-      </w:r>
-      <w:r>
-        <w:rPr>
-          <w:rStyle w:val="NormalTok"/>
-        </w:rPr>
-        <w:t xml:space="preserve">-</w:t>
-      </w:r>
-      <w:r>
-        <w:rPr>
-          <w:rStyle w:val="KeywordTok"/>
-        </w:rPr>
-        <w:t xml:space="preserve">exp</w:t>
-      </w:r>
-      <w:r>
-        <w:rPr>
-          <w:rStyle w:val="NormalTok"/>
-        </w:rPr>
-        <w:t xml:space="preserve">(</w:t>
-      </w:r>
-      <w:r>
-        <w:rPr>
-          <w:rStyle w:val="KeywordTok"/>
-        </w:rPr>
-        <w:t xml:space="preserve">log</w:t>
-      </w:r>
-      <w:r>
-        <w:rPr>
-          <w:rStyle w:val="NormalTok"/>
-        </w:rPr>
-        <w:t xml:space="preserve">(rel.p /</w:t>
-      </w:r>
-      <w:r>
-        <w:rPr>
-          <w:rStyle w:val="StringTok"/>
-        </w:rPr>
-        <w:t xml:space="preserve"> </w:t>
-      </w:r>
-      <w:r>
-        <w:rPr>
-          <w:rStyle w:val="DecValTok"/>
-        </w:rPr>
-        <w:t xml:space="preserve">100</w:t>
-      </w:r>
-      <w:r>
-        <w:rPr>
-          <w:rStyle w:val="NormalTok"/>
-        </w:rPr>
-        <w:t xml:space="preserve">) /</w:t>
-      </w:r>
-      <w:r>
-        <w:rPr>
-          <w:rStyle w:val="StringTok"/>
-        </w:rPr>
-        <w:t xml:space="preserve"> </w:t>
-      </w:r>
-      <w:r>
-        <w:rPr>
-          <w:rStyle w:val="NormalTok"/>
-        </w:rPr>
-        <w:t xml:space="preserve">RxPostOpMean))) %&gt;%</w:t>
-      </w:r>
-      <w:r>
-        <w:br w:type="textWrapping"/>
-      </w:r>
-      <w:r>
-        <w:rPr>
-          <w:rStyle w:val="StringTok"/>
-        </w:rPr>
-        <w:t xml:space="preserve">  </w:t>
-      </w:r>
-      <w:r>
-        <w:rPr>
-          <w:rStyle w:val="KeywordTok"/>
-        </w:rPr>
-        <w:t xml:space="preserve">select</w:t>
-      </w:r>
-      <w:r>
-        <w:rPr>
-          <w:rStyle w:val="NormalTok"/>
-        </w:rPr>
-        <w:t xml:space="preserve">(Author, Year, LastPeriodIOPMean, RxPostOpMean, mm.Hg.per.med, </w:t>
-      </w:r>
-      <w:r>
-        <w:br w:type="textWrapping"/>
-      </w:r>
-      <w:r>
-        <w:rPr>
-          <w:rStyle w:val="NormalTok"/>
-        </w:rPr>
-        <w:t xml:space="preserve"> </w:t>
-      </w:r>
-      <w:r>
-        <w:rPr>
-          <w:rStyle w:val="NormalTok"/>
-        </w:rPr>
-        <w:t xml:space="preserve"> </w:t>
-      </w:r>
-      <w:r>
-        <w:rPr>
-          <w:rStyle w:val="NormalTok"/>
-        </w:rPr>
-        <w:t xml:space="preserve"> </w:t>
-      </w:r>
-      <w:r>
-        <w:rPr>
-          <w:rStyle w:val="NormalTok"/>
-        </w:rPr>
-        <w:t xml:space="preserve"> </w:t>
-      </w:r>
-      <w:r>
-        <w:rPr>
-          <w:rStyle w:val="NormalTok"/>
-        </w:rPr>
-        <w:t xml:space="preserve"> </w:t>
-      </w:r>
-      <w:r>
-        <w:rPr>
-          <w:rStyle w:val="NormalTok"/>
-        </w:rPr>
-        <w:t xml:space="preserve"> </w:t>
-      </w:r>
-      <w:r>
-        <w:rPr>
-          <w:rStyle w:val="NormalTok"/>
-        </w:rPr>
-        <w:t xml:space="preserve"> </w:t>
-      </w:r>
-      <w:r>
-        <w:rPr>
-          <w:rStyle w:val="NormalTok"/>
-        </w:rPr>
-        <w:t xml:space="preserve"> </w:t>
-      </w:r>
-      <w:r>
-        <w:rPr>
-          <w:rStyle w:val="NormalTok"/>
-        </w:rPr>
-        <w:t xml:space="preserve"> </w:t>
-      </w:r>
-      <w:r>
-        <w:rPr>
-          <w:rStyle w:val="NormalTok"/>
-        </w:rPr>
-        <w:t xml:space="preserve">rel.p, rel.p.drop.per.med), </w:t>
-      </w:r>
-      <w:r>
-        <w:rPr>
-          <w:rStyle w:val="DataTypeTok"/>
-        </w:rPr>
-        <w:t xml:space="preserve">digits =</w:t>
-      </w:r>
-      <w:r>
-        <w:rPr>
-          <w:rStyle w:val="NormalTok"/>
-        </w:rPr>
-        <w:t xml:space="preserve"> </w:t>
-      </w:r>
-      <w:r>
-        <w:rPr>
-          <w:rStyle w:val="DecValTok"/>
-        </w:rPr>
-        <w:t xml:space="preserve">2</w:t>
-      </w:r>
-      <w:r>
-        <w:rPr>
-          <w:rStyle w:val="NormalTok"/>
-        </w:rPr>
-        <w:t xml:space="preserve">)</w:t>
-      </w:r>
-    </w:p>
-    <w:tbl>
-      <w:tblPr>
-        <w:tblStyle w:val="TableNormal"/>
-        <w:tblW w:type="pct" w:w="0.0"/>
-        <w:tblLook w:firstRow="1"/>
-      </w:tblPr>
-      <w:tblGrid/>
-      <w:tr>
-        <w:trPr>
-          <w:cnfStyle w:firstRow="1"/>
-        </w:trPr>
-        <w:tc>
-          <w:tcPr>
-            <w:tcBorders>
-              <w:bottom w:val="single"/>
-            </w:tcBorders>
-            <w:vAlign w:val="bottom"/>
-          </w:tcPr>
-          <w:p>
-            <w:pPr>
-              <w:pStyle w:val="Compact"/>
-              <w:jc w:val="left"/>
-            </w:pPr>
-            <w:r>
-              <w:t xml:space="preserve">Author</w:t>
-            </w:r>
-          </w:p>
-        </w:tc>
-        <w:tc>
-          <w:tcPr>
-            <w:tcBorders>
-              <w:bottom w:val="single"/>
-            </w:tcBorders>
-            <w:vAlign w:val="bottom"/>
-          </w:tcPr>
-          <w:p>
-            <w:pPr>
-              <w:pStyle w:val="Compact"/>
-              <w:jc w:val="right"/>
-            </w:pPr>
-            <w:r>
-              <w:t xml:space="preserve">Year</w:t>
-            </w:r>
-          </w:p>
-        </w:tc>
-        <w:tc>
-          <w:tcPr>
-            <w:tcBorders>
-              <w:bottom w:val="single"/>
-            </w:tcBorders>
-            <w:vAlign w:val="bottom"/>
-          </w:tcPr>
-          <w:p>
-            <w:pPr>
-              <w:pStyle w:val="Compact"/>
-              <w:jc w:val="right"/>
-            </w:pPr>
-            <w:r>
-              <w:t xml:space="preserve">LastPeriodIOPMean</w:t>
-            </w:r>
-          </w:p>
-        </w:tc>
-        <w:tc>
-          <w:tcPr>
-            <w:tcBorders>
-              <w:bottom w:val="single"/>
-            </w:tcBorders>
-            <w:vAlign w:val="bottom"/>
-          </w:tcPr>
-          <w:p>
-            <w:pPr>
-              <w:pStyle w:val="Compact"/>
-              <w:jc w:val="right"/>
-            </w:pPr>
-            <w:r>
-              <w:t xml:space="preserve">RxPostOpMean</w:t>
-            </w:r>
-          </w:p>
-        </w:tc>
-        <w:tc>
-          <w:tcPr>
-            <w:tcBorders>
-              <w:bottom w:val="single"/>
-            </w:tcBorders>
-            <w:vAlign w:val="bottom"/>
-          </w:tcPr>
-          <w:p>
-            <w:pPr>
-              <w:pStyle w:val="Compact"/>
-              <w:jc w:val="right"/>
-            </w:pPr>
-            <w:r>
-              <w:t xml:space="preserve">mm.Hg.per.med</w:t>
-            </w:r>
-          </w:p>
-        </w:tc>
-        <w:tc>
-          <w:tcPr>
-            <w:tcBorders>
-              <w:bottom w:val="single"/>
-            </w:tcBorders>
-            <w:vAlign w:val="bottom"/>
-          </w:tcPr>
-          <w:p>
-            <w:pPr>
-              <w:pStyle w:val="Compact"/>
-              <w:jc w:val="right"/>
-            </w:pPr>
-            <w:r>
-              <w:t xml:space="preserve">rel.p</w:t>
-            </w:r>
-          </w:p>
-        </w:tc>
-        <w:tc>
-          <w:tcPr>
-            <w:tcBorders>
-              <w:bottom w:val="single"/>
-            </w:tcBorders>
-            <w:vAlign w:val="bottom"/>
-          </w:tcPr>
-          <w:p>
-            <w:pPr>
-              <w:pStyle w:val="Compact"/>
-              <w:jc w:val="right"/>
-            </w:pPr>
-            <w:r>
-              <w:t xml:space="preserve">rel.p.drop.per.med</w:t>
-            </w:r>
-          </w:p>
-        </w:tc>
-      </w:tr>
-      <w:tr>
-        <w:tc>
-          <w:p>
-            <w:pPr>
-              <w:pStyle w:val="Compact"/>
-              <w:jc w:val="left"/>
-            </w:pPr>
-            <w:r>
-              <w:t xml:space="preserve">Fea et. al</w:t>
-            </w:r>
-          </w:p>
-        </w:tc>
-        <w:tc>
-          <w:p>
-            <w:pPr>
-              <w:pStyle w:val="Compact"/>
-              <w:jc w:val="right"/>
-            </w:pPr>
-            <w:r>
-              <w:t xml:space="preserve">2010</w:t>
-            </w:r>
-          </w:p>
-        </w:tc>
-        <w:tc>
-          <w:p>
-            <w:pPr>
-              <w:pStyle w:val="Compact"/>
-              <w:jc w:val="right"/>
-            </w:pPr>
-            <w:r>
-              <w:t xml:space="preserve">15.7</w:t>
-            </w:r>
-          </w:p>
-        </w:tc>
-        <w:tc>
-          <w:p>
-            <w:pPr>
-              <w:pStyle w:val="Compact"/>
-              <w:jc w:val="right"/>
-            </w:pPr>
-            <w:r>
-              <w:t xml:space="preserve">1.3</w:t>
-            </w:r>
-          </w:p>
-        </w:tc>
-        <w:tc>
-          <w:p>
-            <w:pPr>
-              <w:pStyle w:val="Compact"/>
-              <w:jc w:val="right"/>
-            </w:pPr>
-            <w:r>
-              <w:t xml:space="preserve">2.69</w:t>
-            </w:r>
-          </w:p>
-        </w:tc>
-        <w:tc>
-          <w:p>
-            <w:pPr>
-              <w:pStyle w:val="Compact"/>
-              <w:jc w:val="right"/>
-            </w:pPr>
-            <w:r>
-              <w:t xml:space="preserve">81.77</w:t>
-            </w:r>
-          </w:p>
-        </w:tc>
-        <w:tc>
-          <w:p>
-            <w:pPr>
-              <w:pStyle w:val="Compact"/>
-              <w:jc w:val="right"/>
-            </w:pPr>
-            <w:r>
-              <w:t xml:space="preserve">14.34</w:t>
+              <w:jc w:val="center"/>
+            </w:pPr>
+            <w:r>
+              <w:t xml:space="preserve">14</w:t>
             </w:r>
           </w:p>
         </w:tc>
@@ -2534,7 +2474,7 @@
         <w:rPr>
           <w:rStyle w:val="KeywordTok"/>
         </w:rPr>
-        <w:t xml:space="preserve">kable</w:t>
+        <w:t xml:space="preserve">pander</w:t>
       </w:r>
       <w:r>
         <w:rPr>
@@ -2597,16 +2537,22 @@
         <w:rPr>
           <w:rStyle w:val="NormalTok"/>
         </w:rPr>
-        <w:t xml:space="preserve">(JournalVolumePage, Author, Year, subtype, TypesofMIGSifany, washout.type))</w:t>
+        <w:t xml:space="preserve">(JournalVolumePage, Author, Year, subtype, washout.type))</w:t>
       </w:r>
     </w:p>
     <w:tbl>
       <w:tblPr>
         <w:tblStyle w:val="TableNormal"/>
-        <w:tblW w:type="pct" w:w="0.0"/>
+        <w:tblW w:type="pct" w:w="5000.0"/>
         <w:tblLook w:firstRow="1"/>
       </w:tblPr>
-      <w:tblGrid/>
+      <w:tblGrid>
+        <w:gridCol w:w="2706"/>
+        <w:gridCol w:w="2105"/>
+        <w:gridCol w:w="701"/>
+        <w:gridCol w:w="1002"/>
+        <w:gridCol w:w="1403"/>
+      </w:tblGrid>
       <w:tr>
         <w:trPr>
           <w:cnfStyle w:firstRow="1"/>
@@ -2621,7 +2567,7 @@
           <w:p>
             <w:pPr>
               <w:pStyle w:val="Compact"/>
-              <w:jc w:val="left"/>
+              <w:jc w:val="center"/>
             </w:pPr>
             <w:r>
               <w:t xml:space="preserve">JournalVolumePage</w:t>
@@ -2638,7 +2584,7 @@
           <w:p>
             <w:pPr>
               <w:pStyle w:val="Compact"/>
-              <w:jc w:val="left"/>
+              <w:jc w:val="center"/>
             </w:pPr>
             <w:r>
               <w:t xml:space="preserve">Author</w:t>
@@ -2655,7 +2601,7 @@
           <w:p>
             <w:pPr>
               <w:pStyle w:val="Compact"/>
-              <w:jc w:val="right"/>
+              <w:jc w:val="center"/>
             </w:pPr>
             <w:r>
               <w:t xml:space="preserve">Year</w:t>
@@ -2672,7 +2618,7 @@
           <w:p>
             <w:pPr>
               <w:pStyle w:val="Compact"/>
-              <w:jc w:val="left"/>
+              <w:jc w:val="center"/>
             </w:pPr>
             <w:r>
               <w:t xml:space="preserve">subtype</w:t>
@@ -2689,24 +2635,7 @@
           <w:p>
             <w:pPr>
               <w:pStyle w:val="Compact"/>
-              <w:jc w:val="left"/>
-            </w:pPr>
-            <w:r>
-              <w:t xml:space="preserve">TypesofMIGSifany</w:t>
-            </w:r>
-          </w:p>
-        </w:tc>
-        <w:tc>
-          <w:tcPr>
-            <w:tcBorders>
-              <w:bottom w:val="single"/>
-            </w:tcBorders>
-            <w:vAlign w:val="bottom"/>
-          </w:tcPr>
-          <w:p>
-            <w:pPr>
-              <w:pStyle w:val="Compact"/>
-              <w:jc w:val="left"/>
+              <w:jc w:val="center"/>
             </w:pPr>
             <w:r>
               <w:t xml:space="preserve">washout.type</w:t>
@@ -2719,7 +2648,7 @@
           <w:p>
             <w:pPr>
               <w:pStyle w:val="Compact"/>
-              <w:jc w:val="left"/>
+              <w:jc w:val="center"/>
             </w:pPr>
             <w:r>
               <w:t xml:space="preserve">JCRS, 36(407-412)</w:t>
@@ -2730,7 +2659,7 @@
           <w:p>
             <w:pPr>
               <w:pStyle w:val="Compact"/>
-              <w:jc w:val="left"/>
+              <w:jc w:val="center"/>
             </w:pPr>
             <w:r>
               <w:t xml:space="preserve">Fea et. al</w:t>
@@ -2741,7 +2670,7 @@
           <w:p>
             <w:pPr>
               <w:pStyle w:val="Compact"/>
-              <w:jc w:val="right"/>
+              <w:jc w:val="center"/>
             </w:pPr>
             <w:r>
               <w:t xml:space="preserve">2010</w:t>
@@ -2752,7 +2681,7 @@
           <w:p>
             <w:pPr>
               <w:pStyle w:val="Compact"/>
-              <w:jc w:val="left"/>
+              <w:jc w:val="center"/>
             </w:pPr>
             <w:r>
               <w:t xml:space="preserve">OAG</w:t>
@@ -2763,18 +2692,7 @@
           <w:p>
             <w:pPr>
               <w:pStyle w:val="Compact"/>
-              <w:jc w:val="left"/>
-            </w:pPr>
-            <w:r>
-              <w:t xml:space="preserve">NA</w:t>
-            </w:r>
-          </w:p>
-        </w:tc>
-        <w:tc>
-          <w:p>
-            <w:pPr>
-              <w:pStyle w:val="Compact"/>
-              <w:jc w:val="left"/>
+              <w:jc w:val="center"/>
             </w:pPr>
             <w:r>
               <w:t xml:space="preserve">Partial</w:t>
@@ -2787,7 +2705,7 @@
           <w:p>
             <w:pPr>
               <w:pStyle w:val="Compact"/>
-              <w:jc w:val="left"/>
+              <w:jc w:val="center"/>
             </w:pPr>
             <w:r>
               <w:t xml:space="preserve">AAO, 118(459-467)</w:t>
@@ -2798,7 +2716,7 @@
           <w:p>
             <w:pPr>
               <w:pStyle w:val="Compact"/>
-              <w:jc w:val="left"/>
+              <w:jc w:val="center"/>
             </w:pPr>
             <w:r>
               <w:t xml:space="preserve">Samuelson et al.</w:t>
@@ -2809,7 +2727,7 @@
           <w:p>
             <w:pPr>
               <w:pStyle w:val="Compact"/>
-              <w:jc w:val="right"/>
+              <w:jc w:val="center"/>
             </w:pPr>
             <w:r>
               <w:t xml:space="preserve">2011</w:t>
@@ -2820,7 +2738,7 @@
           <w:p>
             <w:pPr>
               <w:pStyle w:val="Compact"/>
-              <w:jc w:val="left"/>
+              <w:jc w:val="center"/>
             </w:pPr>
             <w:r>
               <w:t xml:space="preserve">OAG</w:t>
@@ -2831,18 +2749,7 @@
           <w:p>
             <w:pPr>
               <w:pStyle w:val="Compact"/>
-              <w:jc w:val="left"/>
-            </w:pPr>
-            <w:r>
-              <w:t xml:space="preserve">NA</w:t>
-            </w:r>
-          </w:p>
-        </w:tc>
-        <w:tc>
-          <w:p>
-            <w:pPr>
-              <w:pStyle w:val="Compact"/>
-              <w:jc w:val="left"/>
+              <w:jc w:val="center"/>
             </w:pPr>
             <w:r>
               <w:t xml:space="preserve">Partial</w:t>
@@ -2855,7 +2762,7 @@
           <w:p>
             <w:pPr>
               <w:pStyle w:val="Compact"/>
-              <w:jc w:val="left"/>
+              <w:jc w:val="center"/>
             </w:pPr>
             <w:r>
               <w:t xml:space="preserve">AAO, 122(1283-1293)</w:t>
@@ -2866,7 +2773,7 @@
           <w:p>
             <w:pPr>
               <w:pStyle w:val="Compact"/>
-              <w:jc w:val="left"/>
+              <w:jc w:val="center"/>
             </w:pPr>
             <w:r>
               <w:t xml:space="preserve">Pfeiffer et al.</w:t>
@@ -2877,7 +2784,7 @@
           <w:p>
             <w:pPr>
               <w:pStyle w:val="Compact"/>
-              <w:jc w:val="right"/>
+              <w:jc w:val="center"/>
             </w:pPr>
             <w:r>
               <w:t xml:space="preserve">2015</w:t>
@@ -2888,7 +2795,7 @@
           <w:p>
             <w:pPr>
               <w:pStyle w:val="Compact"/>
-              <w:jc w:val="left"/>
+              <w:jc w:val="center"/>
             </w:pPr>
             <w:r>
               <w:t xml:space="preserve">OAG</w:t>
@@ -2899,18 +2806,7 @@
           <w:p>
             <w:pPr>
               <w:pStyle w:val="Compact"/>
-              <w:jc w:val="left"/>
-            </w:pPr>
-            <w:r>
-              <w:t xml:space="preserve">NA</w:t>
-            </w:r>
-          </w:p>
-        </w:tc>
-        <w:tc>
-          <w:p>
-            <w:pPr>
-              <w:pStyle w:val="Compact"/>
-              <w:jc w:val="left"/>
+              <w:jc w:val="center"/>
             </w:pPr>
             <w:r>
               <w:t xml:space="preserve">Both</w:t>
@@ -2923,7 +2819,7 @@
           <w:p>
             <w:pPr>
               <w:pStyle w:val="Compact"/>
-              <w:jc w:val="left"/>
+              <w:jc w:val="center"/>
             </w:pPr>
             <w:r>
               <w:t xml:space="preserve">Lancet, 388(1389-1397)</w:t>
@@ -2934,7 +2830,7 @@
           <w:p>
             <w:pPr>
               <w:pStyle w:val="Compact"/>
-              <w:jc w:val="left"/>
+              <w:jc w:val="center"/>
             </w:pPr>
             <w:r>
               <w:t xml:space="preserve">Azuara-Blanco et al.</w:t>
@@ -2945,7 +2841,7 @@
           <w:p>
             <w:pPr>
               <w:pStyle w:val="Compact"/>
-              <w:jc w:val="right"/>
+              <w:jc w:val="center"/>
             </w:pPr>
             <w:r>
               <w:t xml:space="preserve">2016</w:t>
@@ -2956,7 +2852,7 @@
           <w:p>
             <w:pPr>
               <w:pStyle w:val="Compact"/>
-              <w:jc w:val="left"/>
+              <w:jc w:val="center"/>
             </w:pPr>
             <w:r>
               <w:t xml:space="preserve">ACG</w:t>
@@ -2967,18 +2863,7 @@
           <w:p>
             <w:pPr>
               <w:pStyle w:val="Compact"/>
-              <w:jc w:val="left"/>
-            </w:pPr>
-            <w:r>
-              <w:t xml:space="preserve">NA</w:t>
-            </w:r>
-          </w:p>
-        </w:tc>
-        <w:tc>
-          <w:p>
-            <w:pPr>
-              <w:pStyle w:val="Compact"/>
-              <w:jc w:val="left"/>
+              <w:jc w:val="center"/>
             </w:pPr>
             <w:r>
               <w:t xml:space="preserve">Pre</w:t>
@@ -2991,7 +2876,7 @@
           <w:p>
             <w:pPr>
               <w:pStyle w:val="Compact"/>
-              <w:jc w:val="left"/>
+              <w:jc w:val="center"/>
             </w:pPr>
             <w:r>
               <w:t xml:space="preserve">Ophthalmol, 123(2103-2112)</w:t>
@@ -3002,7 +2887,7 @@
           <w:p>
             <w:pPr>
               <w:pStyle w:val="Compact"/>
-              <w:jc w:val="left"/>
+              <w:jc w:val="center"/>
             </w:pPr>
             <w:r>
               <w:t xml:space="preserve">Vold et al.</w:t>
@@ -3013,7 +2898,7 @@
           <w:p>
             <w:pPr>
               <w:pStyle w:val="Compact"/>
-              <w:jc w:val="right"/>
+              <w:jc w:val="center"/>
             </w:pPr>
             <w:r>
               <w:t xml:space="preserve">2016</w:t>
@@ -3024,7 +2909,7 @@
           <w:p>
             <w:pPr>
               <w:pStyle w:val="Compact"/>
-              <w:jc w:val="left"/>
+              <w:jc w:val="center"/>
             </w:pPr>
             <w:r>
               <w:t xml:space="preserve">OAG</w:t>
@@ -3035,18 +2920,7 @@
           <w:p>
             <w:pPr>
               <w:pStyle w:val="Compact"/>
-              <w:jc w:val="left"/>
-            </w:pPr>
-            <w:r>
-              <w:t xml:space="preserve">NA</w:t>
-            </w:r>
-          </w:p>
-        </w:tc>
-        <w:tc>
-          <w:p>
-            <w:pPr>
-              <w:pStyle w:val="Compact"/>
-              <w:jc w:val="left"/>
+              <w:jc w:val="center"/>
             </w:pPr>
             <w:r>
               <w:t xml:space="preserve">Both</w:t>
@@ -8641,7 +8515,7 @@
     </w:lvl>
   </w:abstractNum>
   <w:abstractNum w:abstractNumId="990">
-    <w:nsid w:val="280e2e56"/>
+    <w:nsid w:val="c8a1ad01"/>
     <w:multiLevelType w:val="multilevel"/>
     <w:lvl w:ilvl="0">
       <w:numFmt w:val="bullet"/>

</xml_diff>